<commit_message>
This commit will solve the questions of assignment 2
</commit_message>
<xml_diff>
--- a/Python_Assignment2_Revised.docx
+++ b/Python_Assignment2_Revised.docx
@@ -1,6 +1,6 @@
 
 <file path=word/document.xml><?xml version="1.0" encoding="utf-8"?>
-<w:document xmlns:wpc="http://schemas.microsoft.com/office/word/2010/wordprocessingCanvas" xmlns:cx="http://schemas.microsoft.com/office/drawing/2014/chartex" xmlns:cx1="http://schemas.microsoft.com/office/drawing/2015/9/8/chartex" xmlns:cx2="http://schemas.microsoft.com/office/drawing/2015/10/21/chartex" xmlns:cx3="http://schemas.microsoft.com/office/drawing/2016/5/9/chartex" xmlns:cx4="http://schemas.microsoft.com/office/drawing/2016/5/10/chartex" xmlns:cx5="http://schemas.microsoft.com/office/drawing/2016/5/11/chartex" xmlns:cx6="http://schemas.microsoft.com/office/drawing/2016/5/12/chartex" xmlns:cx7="http://schemas.microsoft.com/office/drawing/2016/5/13/chartex" xmlns:cx8="http://schemas.microsoft.com/office/drawing/2016/5/14/chartex" xmlns:mc="http://schemas.openxmlformats.org/markup-compatibility/2006" xmlns:aink="http://schemas.microsoft.com/office/drawing/2016/ink" xmlns:am3d="http://schemas.microsoft.com/office/drawing/2017/model3d" xmlns:o="urn:schemas-microsoft-com:office:office" xmlns:r="http://schemas.openxmlformats.org/officeDocument/2006/relationships" xmlns:m="http://schemas.openxmlformats.org/officeDocument/2006/math" xmlns:v="urn:schemas-microsoft-com:vml" xmlns:wp14="http://schemas.microsoft.com/office/word/2010/wordprocessingDrawing" xmlns:wp="http://schemas.openxmlformats.org/drawingml/2006/wordprocessingDrawing" xmlns:w10="urn:schemas-microsoft-com:office:word" xmlns:w="http://schemas.openxmlformats.org/wordprocessingml/2006/main" xmlns:w14="http://schemas.microsoft.com/office/word/2010/wordml" xmlns:w15="http://schemas.microsoft.com/office/word/2012/wordml" xmlns:w16cex="http://schemas.microsoft.com/office/word/2018/wordml/cex" xmlns:w16cid="http://schemas.microsoft.com/office/word/2016/wordml/cid" xmlns:w16="http://schemas.microsoft.com/office/word/2018/wordml" xmlns:w16sdtdh="http://schemas.microsoft.com/office/word/2020/wordml/sdtdatahash" xmlns:w16se="http://schemas.microsoft.com/office/word/2015/wordml/symex" xmlns:wpg="http://schemas.microsoft.com/office/word/2010/wordprocessingGroup" xmlns:wpi="http://schemas.microsoft.com/office/word/2010/wordprocessingInk" xmlns:wne="http://schemas.microsoft.com/office/word/2006/wordml" xmlns:wps="http://schemas.microsoft.com/office/word/2010/wordprocessingShape" mc:Ignorable="w14 w15 w16se w16cid w16 w16cex w16sdtdh wp14">
+<w:document xmlns:wpc="http://schemas.microsoft.com/office/word/2010/wordprocessingCanvas" xmlns:mc="http://schemas.openxmlformats.org/markup-compatibility/2006" xmlns:o="urn:schemas-microsoft-com:office:office" xmlns:r="http://schemas.openxmlformats.org/officeDocument/2006/relationships" xmlns:m="http://schemas.openxmlformats.org/officeDocument/2006/math" xmlns:v="urn:schemas-microsoft-com:vml" xmlns:wp14="http://schemas.microsoft.com/office/word/2010/wordprocessingDrawing" xmlns:wp="http://schemas.openxmlformats.org/drawingml/2006/wordprocessingDrawing" xmlns:w10="urn:schemas-microsoft-com:office:word" xmlns:w="http://schemas.openxmlformats.org/wordprocessingml/2006/main" xmlns:w14="http://schemas.microsoft.com/office/word/2010/wordml" xmlns:w15="http://schemas.microsoft.com/office/word/2012/wordml" xmlns:wpg="http://schemas.microsoft.com/office/word/2010/wordprocessingGroup" xmlns:wpi="http://schemas.microsoft.com/office/word/2010/wordprocessingInk" xmlns:wne="http://schemas.microsoft.com/office/word/2006/wordml" xmlns:wps="http://schemas.microsoft.com/office/word/2010/wordprocessingShape" mc:Ignorable="w14 w15 wp14">
   <w:body>
     <w:p>
       <w:pPr>
@@ -12,6 +12,8 @@
           <w:szCs w:val="20"/>
         </w:rPr>
       </w:pPr>
+      <w:bookmarkStart w:id="0" w:name="_GoBack"/>
+      <w:bookmarkEnd w:id="0"/>
     </w:p>
     <w:tbl>
       <w:tblPr>
@@ -57,8 +59,8 @@
                 <w:szCs w:val="26"/>
               </w:rPr>
             </w:pPr>
-            <w:bookmarkStart w:id="0" w:name="_heading=h.gjdgxs" w:colFirst="0" w:colLast="0"/>
-            <w:bookmarkEnd w:id="0"/>
+            <w:bookmarkStart w:id="1" w:name="_heading=h.gjdgxs" w:colFirst="0" w:colLast="0"/>
+            <w:bookmarkEnd w:id="1"/>
           </w:p>
         </w:tc>
         <w:tc>
@@ -85,8 +87,8 @@
                 <w:szCs w:val="26"/>
               </w:rPr>
             </w:pPr>
-            <w:bookmarkStart w:id="1" w:name="_heading=h.30j0zll" w:colFirst="0" w:colLast="0"/>
-            <w:bookmarkEnd w:id="1"/>
+            <w:bookmarkStart w:id="2" w:name="_heading=h.30j0zll" w:colFirst="0" w:colLast="0"/>
+            <w:bookmarkEnd w:id="2"/>
             <w:r>
               <w:rPr>
                 <w:rFonts w:asciiTheme="minorHAnsi" w:eastAsia="Open Sans" w:hAnsiTheme="minorHAnsi" w:cs="Open Sans"/>
@@ -664,6 +666,780 @@
                       <w:szCs w:val="20"/>
                     </w:rPr>
                   </w:pPr>
+                  <w:r>
+                    <w:rPr>
+                      <w:rFonts w:asciiTheme="minorHAnsi" w:eastAsia="Open Sans" w:hAnsiTheme="minorHAnsi" w:cs="Open Sans"/>
+                      <w:sz w:val="20"/>
+                      <w:szCs w:val="20"/>
+                    </w:rPr>
+                    <w:t>#%%</w:t>
+                  </w:r>
+                </w:p>
+                <w:p>
+                  <w:pPr>
+                    <w:widowControl w:val="0"/>
+                    <w:spacing w:line="240" w:lineRule="auto"/>
+                    <w:rPr>
+                      <w:rFonts w:asciiTheme="minorHAnsi" w:eastAsia="Open Sans" w:hAnsiTheme="minorHAnsi" w:cs="Open Sans"/>
+                      <w:sz w:val="20"/>
+                      <w:szCs w:val="20"/>
+                    </w:rPr>
+                  </w:pPr>
+                </w:p>
+                <w:p>
+                  <w:pPr>
+                    <w:widowControl w:val="0"/>
+                    <w:spacing w:line="240" w:lineRule="auto"/>
+                    <w:rPr>
+                      <w:rFonts w:asciiTheme="minorHAnsi" w:eastAsia="Open Sans" w:hAnsiTheme="minorHAnsi" w:cs="Open Sans"/>
+                      <w:sz w:val="20"/>
+                      <w:szCs w:val="20"/>
+                    </w:rPr>
+                  </w:pPr>
+                  <w:proofErr w:type="spellStart"/>
+                  <w:r>
+                    <w:rPr>
+                      <w:rFonts w:asciiTheme="minorHAnsi" w:eastAsia="Open Sans" w:hAnsiTheme="minorHAnsi" w:cs="Open Sans"/>
+                      <w:sz w:val="20"/>
+                      <w:szCs w:val="20"/>
+                    </w:rPr>
+                    <w:t>amountBorrowed</w:t>
+                  </w:r>
+                  <w:proofErr w:type="spellEnd"/>
+                  <w:r>
+                    <w:rPr>
+                      <w:rFonts w:asciiTheme="minorHAnsi" w:eastAsia="Open Sans" w:hAnsiTheme="minorHAnsi" w:cs="Open Sans"/>
+                      <w:sz w:val="20"/>
+                      <w:szCs w:val="20"/>
+                    </w:rPr>
+                    <w:t xml:space="preserve"> = float(input("Enter the amount to borrow: ")) </w:t>
+                  </w:r>
+                </w:p>
+                <w:p>
+                  <w:pPr>
+                    <w:widowControl w:val="0"/>
+                    <w:spacing w:line="240" w:lineRule="auto"/>
+                    <w:rPr>
+                      <w:rFonts w:asciiTheme="minorHAnsi" w:eastAsia="Open Sans" w:hAnsiTheme="minorHAnsi" w:cs="Open Sans"/>
+                      <w:sz w:val="20"/>
+                      <w:szCs w:val="20"/>
+                    </w:rPr>
+                  </w:pPr>
+                  <w:r>
+                    <w:rPr>
+                      <w:rFonts w:asciiTheme="minorHAnsi" w:eastAsia="Open Sans" w:hAnsiTheme="minorHAnsi" w:cs="Open Sans"/>
+                      <w:sz w:val="20"/>
+                      <w:szCs w:val="20"/>
+                    </w:rPr>
+                    <w:t xml:space="preserve">rate = float(input("Enter the applied rate per </w:t>
+                  </w:r>
+                  <w:proofErr w:type="spellStart"/>
+                  <w:r>
+                    <w:rPr>
+                      <w:rFonts w:asciiTheme="minorHAnsi" w:eastAsia="Open Sans" w:hAnsiTheme="minorHAnsi" w:cs="Open Sans"/>
+                      <w:sz w:val="20"/>
+                      <w:szCs w:val="20"/>
+                    </w:rPr>
+                    <w:t>anum</w:t>
+                  </w:r>
+                  <w:proofErr w:type="spellEnd"/>
+                  <w:r>
+                    <w:rPr>
+                      <w:rFonts w:asciiTheme="minorHAnsi" w:eastAsia="Open Sans" w:hAnsiTheme="minorHAnsi" w:cs="Open Sans"/>
+                      <w:sz w:val="20"/>
+                      <w:szCs w:val="20"/>
+                    </w:rPr>
+                    <w:t xml:space="preserve">: ")) </w:t>
+                  </w:r>
+                </w:p>
+                <w:p>
+                  <w:pPr>
+                    <w:widowControl w:val="0"/>
+                    <w:spacing w:line="240" w:lineRule="auto"/>
+                    <w:rPr>
+                      <w:rFonts w:asciiTheme="minorHAnsi" w:eastAsia="Open Sans" w:hAnsiTheme="minorHAnsi" w:cs="Open Sans"/>
+                      <w:sz w:val="20"/>
+                      <w:szCs w:val="20"/>
+                    </w:rPr>
+                  </w:pPr>
+                  <w:r>
+                    <w:rPr>
+                      <w:rFonts w:asciiTheme="minorHAnsi" w:eastAsia="Open Sans" w:hAnsiTheme="minorHAnsi" w:cs="Open Sans"/>
+                      <w:sz w:val="20"/>
+                      <w:szCs w:val="20"/>
+                    </w:rPr>
+                    <w:lastRenderedPageBreak/>
+                    <w:t>year = float(input("Enter loan duration in years: "))</w:t>
+                  </w:r>
+                </w:p>
+                <w:p>
+                  <w:pPr>
+                    <w:widowControl w:val="0"/>
+                    <w:spacing w:line="240" w:lineRule="auto"/>
+                    <w:rPr>
+                      <w:rFonts w:asciiTheme="minorHAnsi" w:eastAsia="Open Sans" w:hAnsiTheme="minorHAnsi" w:cs="Open Sans"/>
+                      <w:sz w:val="20"/>
+                      <w:szCs w:val="20"/>
+                    </w:rPr>
+                  </w:pPr>
+                </w:p>
+                <w:p>
+                  <w:pPr>
+                    <w:widowControl w:val="0"/>
+                    <w:spacing w:line="240" w:lineRule="auto"/>
+                    <w:rPr>
+                      <w:rFonts w:asciiTheme="minorHAnsi" w:eastAsia="Open Sans" w:hAnsiTheme="minorHAnsi" w:cs="Open Sans"/>
+                      <w:sz w:val="20"/>
+                      <w:szCs w:val="20"/>
+                    </w:rPr>
+                  </w:pPr>
+                  <w:r>
+                    <w:rPr>
+                      <w:rFonts w:asciiTheme="minorHAnsi" w:eastAsia="Open Sans" w:hAnsiTheme="minorHAnsi" w:cs="Open Sans"/>
+                      <w:sz w:val="20"/>
+                      <w:szCs w:val="20"/>
+                    </w:rPr>
+                    <w:t>#Begin process</w:t>
+                  </w:r>
+                </w:p>
+                <w:p>
+                  <w:pPr>
+                    <w:widowControl w:val="0"/>
+                    <w:spacing w:line="240" w:lineRule="auto"/>
+                    <w:rPr>
+                      <w:rFonts w:asciiTheme="minorHAnsi" w:eastAsia="Open Sans" w:hAnsiTheme="minorHAnsi" w:cs="Open Sans"/>
+                      <w:sz w:val="20"/>
+                      <w:szCs w:val="20"/>
+                    </w:rPr>
+                  </w:pPr>
+                  <w:r>
+                    <w:rPr>
+                      <w:rFonts w:asciiTheme="minorHAnsi" w:eastAsia="Open Sans" w:hAnsiTheme="minorHAnsi" w:cs="Open Sans"/>
+                      <w:sz w:val="20"/>
+                      <w:szCs w:val="20"/>
+                    </w:rPr>
+                    <w:t xml:space="preserve">interest = </w:t>
+                  </w:r>
+                  <w:proofErr w:type="spellStart"/>
+                  <w:r>
+                    <w:rPr>
+                      <w:rFonts w:asciiTheme="minorHAnsi" w:eastAsia="Open Sans" w:hAnsiTheme="minorHAnsi" w:cs="Open Sans"/>
+                      <w:sz w:val="20"/>
+                      <w:szCs w:val="20"/>
+                    </w:rPr>
+                    <w:t>amountBorrowed</w:t>
+                  </w:r>
+                  <w:proofErr w:type="spellEnd"/>
+                  <w:r>
+                    <w:rPr>
+                      <w:rFonts w:asciiTheme="minorHAnsi" w:eastAsia="Open Sans" w:hAnsiTheme="minorHAnsi" w:cs="Open Sans"/>
+                      <w:sz w:val="20"/>
+                      <w:szCs w:val="20"/>
+                    </w:rPr>
+                    <w:t xml:space="preserve"> * (rate/100) * year</w:t>
+                  </w:r>
+                </w:p>
+                <w:p>
+                  <w:pPr>
+                    <w:widowControl w:val="0"/>
+                    <w:spacing w:line="240" w:lineRule="auto"/>
+                    <w:rPr>
+                      <w:rFonts w:asciiTheme="minorHAnsi" w:eastAsia="Open Sans" w:hAnsiTheme="minorHAnsi" w:cs="Open Sans"/>
+                      <w:sz w:val="20"/>
+                      <w:szCs w:val="20"/>
+                    </w:rPr>
+                  </w:pPr>
+                  <w:proofErr w:type="spellStart"/>
+                  <w:r>
+                    <w:rPr>
+                      <w:rFonts w:asciiTheme="minorHAnsi" w:eastAsia="Open Sans" w:hAnsiTheme="minorHAnsi" w:cs="Open Sans"/>
+                      <w:sz w:val="20"/>
+                      <w:szCs w:val="20"/>
+                    </w:rPr>
+                    <w:t>amountPayable</w:t>
+                  </w:r>
+                  <w:proofErr w:type="spellEnd"/>
+                  <w:r>
+                    <w:rPr>
+                      <w:rFonts w:asciiTheme="minorHAnsi" w:eastAsia="Open Sans" w:hAnsiTheme="minorHAnsi" w:cs="Open Sans"/>
+                      <w:sz w:val="20"/>
+                      <w:szCs w:val="20"/>
+                    </w:rPr>
+                    <w:t xml:space="preserve"> = </w:t>
+                  </w:r>
+                  <w:proofErr w:type="spellStart"/>
+                  <w:r>
+                    <w:rPr>
+                      <w:rFonts w:asciiTheme="minorHAnsi" w:eastAsia="Open Sans" w:hAnsiTheme="minorHAnsi" w:cs="Open Sans"/>
+                      <w:sz w:val="20"/>
+                      <w:szCs w:val="20"/>
+                    </w:rPr>
+                    <w:t>amountBorrowed</w:t>
+                  </w:r>
+                  <w:proofErr w:type="spellEnd"/>
+                  <w:r>
+                    <w:rPr>
+                      <w:rFonts w:asciiTheme="minorHAnsi" w:eastAsia="Open Sans" w:hAnsiTheme="minorHAnsi" w:cs="Open Sans"/>
+                      <w:sz w:val="20"/>
+                      <w:szCs w:val="20"/>
+                    </w:rPr>
+                    <w:t xml:space="preserve"> + interest</w:t>
+                  </w:r>
+                </w:p>
+                <w:p>
+                  <w:pPr>
+                    <w:widowControl w:val="0"/>
+                    <w:spacing w:line="240" w:lineRule="auto"/>
+                    <w:rPr>
+                      <w:rFonts w:asciiTheme="minorHAnsi" w:eastAsia="Open Sans" w:hAnsiTheme="minorHAnsi" w:cs="Open Sans"/>
+                      <w:sz w:val="20"/>
+                      <w:szCs w:val="20"/>
+                    </w:rPr>
+                  </w:pPr>
+                  <w:r>
+                    <w:rPr>
+                      <w:rFonts w:asciiTheme="minorHAnsi" w:eastAsia="Open Sans" w:hAnsiTheme="minorHAnsi" w:cs="Open Sans"/>
+                      <w:sz w:val="20"/>
+                      <w:szCs w:val="20"/>
+                    </w:rPr>
+                    <w:t xml:space="preserve">month = </w:t>
+                  </w:r>
+                  <w:proofErr w:type="spellStart"/>
+                  <w:r>
+                    <w:rPr>
+                      <w:rFonts w:asciiTheme="minorHAnsi" w:eastAsia="Open Sans" w:hAnsiTheme="minorHAnsi" w:cs="Open Sans"/>
+                      <w:sz w:val="20"/>
+                      <w:szCs w:val="20"/>
+                    </w:rPr>
+                    <w:t>int</w:t>
+                  </w:r>
+                  <w:proofErr w:type="spellEnd"/>
+                  <w:r>
+                    <w:rPr>
+                      <w:rFonts w:asciiTheme="minorHAnsi" w:eastAsia="Open Sans" w:hAnsiTheme="minorHAnsi" w:cs="Open Sans"/>
+                      <w:sz w:val="20"/>
+                      <w:szCs w:val="20"/>
+                    </w:rPr>
+                    <w:t>(year * 12)</w:t>
+                  </w:r>
+                </w:p>
+                <w:p>
+                  <w:pPr>
+                    <w:widowControl w:val="0"/>
+                    <w:spacing w:line="240" w:lineRule="auto"/>
+                    <w:rPr>
+                      <w:rFonts w:asciiTheme="minorHAnsi" w:eastAsia="Open Sans" w:hAnsiTheme="minorHAnsi" w:cs="Open Sans"/>
+                      <w:sz w:val="20"/>
+                      <w:szCs w:val="20"/>
+                    </w:rPr>
+                  </w:pPr>
+                  <w:proofErr w:type="spellStart"/>
+                  <w:r>
+                    <w:rPr>
+                      <w:rFonts w:asciiTheme="minorHAnsi" w:eastAsia="Open Sans" w:hAnsiTheme="minorHAnsi" w:cs="Open Sans"/>
+                      <w:sz w:val="20"/>
+                      <w:szCs w:val="20"/>
+                    </w:rPr>
+                    <w:t>amountToBePaid</w:t>
+                  </w:r>
+                  <w:proofErr w:type="spellEnd"/>
+                  <w:r>
+                    <w:rPr>
+                      <w:rFonts w:asciiTheme="minorHAnsi" w:eastAsia="Open Sans" w:hAnsiTheme="minorHAnsi" w:cs="Open Sans"/>
+                      <w:sz w:val="20"/>
+                      <w:szCs w:val="20"/>
+                    </w:rPr>
+                    <w:t xml:space="preserve"> = </w:t>
+                  </w:r>
+                  <w:proofErr w:type="spellStart"/>
+                  <w:r>
+                    <w:rPr>
+                      <w:rFonts w:asciiTheme="minorHAnsi" w:eastAsia="Open Sans" w:hAnsiTheme="minorHAnsi" w:cs="Open Sans"/>
+                      <w:sz w:val="20"/>
+                      <w:szCs w:val="20"/>
+                    </w:rPr>
+                    <w:t>amountPayable</w:t>
+                  </w:r>
+                  <w:proofErr w:type="spellEnd"/>
+                  <w:r>
+                    <w:rPr>
+                      <w:rFonts w:asciiTheme="minorHAnsi" w:eastAsia="Open Sans" w:hAnsiTheme="minorHAnsi" w:cs="Open Sans"/>
+                      <w:sz w:val="20"/>
+                      <w:szCs w:val="20"/>
+                    </w:rPr>
+                    <w:t>/month</w:t>
+                  </w:r>
+                </w:p>
+                <w:p>
+                  <w:pPr>
+                    <w:widowControl w:val="0"/>
+                    <w:spacing w:line="240" w:lineRule="auto"/>
+                    <w:rPr>
+                      <w:rFonts w:asciiTheme="minorHAnsi" w:eastAsia="Open Sans" w:hAnsiTheme="minorHAnsi" w:cs="Open Sans"/>
+                      <w:sz w:val="20"/>
+                      <w:szCs w:val="20"/>
+                    </w:rPr>
+                  </w:pPr>
+                </w:p>
+                <w:p>
+                  <w:pPr>
+                    <w:widowControl w:val="0"/>
+                    <w:spacing w:line="240" w:lineRule="auto"/>
+                    <w:rPr>
+                      <w:rFonts w:asciiTheme="minorHAnsi" w:eastAsia="Open Sans" w:hAnsiTheme="minorHAnsi" w:cs="Open Sans"/>
+                      <w:sz w:val="20"/>
+                      <w:szCs w:val="20"/>
+                    </w:rPr>
+                  </w:pPr>
+                  <w:r>
+                    <w:rPr>
+                      <w:rFonts w:asciiTheme="minorHAnsi" w:eastAsia="Open Sans" w:hAnsiTheme="minorHAnsi" w:cs="Open Sans"/>
+                      <w:sz w:val="20"/>
+                      <w:szCs w:val="20"/>
+                    </w:rPr>
+                    <w:t>print("</w:t>
+                  </w:r>
+                  <w:proofErr w:type="spellStart"/>
+                  <w:r>
+                    <w:rPr>
+                      <w:rFonts w:asciiTheme="minorHAnsi" w:eastAsia="Open Sans" w:hAnsiTheme="minorHAnsi" w:cs="Open Sans"/>
+                      <w:sz w:val="20"/>
+                      <w:szCs w:val="20"/>
+                    </w:rPr>
+                    <w:t>Pmt</w:t>
+                  </w:r>
+                  <w:proofErr w:type="spellEnd"/>
+                  <w:r>
+                    <w:rPr>
+                      <w:rFonts w:asciiTheme="minorHAnsi" w:eastAsia="Open Sans" w:hAnsiTheme="minorHAnsi" w:cs="Open Sans"/>
+                      <w:sz w:val="20"/>
+                      <w:szCs w:val="20"/>
+                    </w:rPr>
+                    <w:t xml:space="preserve"> /t/t, Amount Paid /t/t Remaining Balance")</w:t>
+                  </w:r>
+                </w:p>
+                <w:p>
+                  <w:pPr>
+                    <w:widowControl w:val="0"/>
+                    <w:spacing w:line="240" w:lineRule="auto"/>
+                    <w:rPr>
+                      <w:rFonts w:asciiTheme="minorHAnsi" w:eastAsia="Open Sans" w:hAnsiTheme="minorHAnsi" w:cs="Open Sans"/>
+                      <w:sz w:val="20"/>
+                      <w:szCs w:val="20"/>
+                    </w:rPr>
+                  </w:pPr>
+                  <w:r>
+                    <w:rPr>
+                      <w:rFonts w:asciiTheme="minorHAnsi" w:eastAsia="Open Sans" w:hAnsiTheme="minorHAnsi" w:cs="Open Sans"/>
+                      <w:sz w:val="20"/>
+                      <w:szCs w:val="20"/>
+                    </w:rPr>
+                    <w:t>print("------/t/t -------/t/t ---------")</w:t>
+                  </w:r>
+                </w:p>
+                <w:p>
+                  <w:pPr>
+                    <w:widowControl w:val="0"/>
+                    <w:spacing w:line="240" w:lineRule="auto"/>
+                    <w:rPr>
+                      <w:rFonts w:asciiTheme="minorHAnsi" w:eastAsia="Open Sans" w:hAnsiTheme="minorHAnsi" w:cs="Open Sans"/>
+                      <w:sz w:val="20"/>
+                      <w:szCs w:val="20"/>
+                    </w:rPr>
+                  </w:pPr>
+                  <w:r>
+                    <w:rPr>
+                      <w:rFonts w:asciiTheme="minorHAnsi" w:eastAsia="Open Sans" w:hAnsiTheme="minorHAnsi" w:cs="Open Sans"/>
+                      <w:sz w:val="20"/>
+                      <w:szCs w:val="20"/>
+                    </w:rPr>
+                    <w:t>counter = 0</w:t>
+                  </w:r>
+                </w:p>
+                <w:p>
+                  <w:pPr>
+                    <w:widowControl w:val="0"/>
+                    <w:spacing w:line="240" w:lineRule="auto"/>
+                    <w:rPr>
+                      <w:rFonts w:asciiTheme="minorHAnsi" w:eastAsia="Open Sans" w:hAnsiTheme="minorHAnsi" w:cs="Open Sans"/>
+                      <w:sz w:val="20"/>
+                      <w:szCs w:val="20"/>
+                    </w:rPr>
+                  </w:pPr>
+                </w:p>
+                <w:p>
+                  <w:pPr>
+                    <w:widowControl w:val="0"/>
+                    <w:spacing w:line="240" w:lineRule="auto"/>
+                    <w:rPr>
+                      <w:rFonts w:asciiTheme="minorHAnsi" w:eastAsia="Open Sans" w:hAnsiTheme="minorHAnsi" w:cs="Open Sans"/>
+                      <w:sz w:val="20"/>
+                      <w:szCs w:val="20"/>
+                    </w:rPr>
+                  </w:pPr>
+                  <w:r>
+                    <w:rPr>
+                      <w:rFonts w:asciiTheme="minorHAnsi" w:eastAsia="Open Sans" w:hAnsiTheme="minorHAnsi" w:cs="Open Sans"/>
+                      <w:sz w:val="20"/>
+                      <w:szCs w:val="20"/>
+                    </w:rPr>
+                    <w:t>while(counter &lt;= month):</w:t>
+                  </w:r>
+                </w:p>
+                <w:p>
+                  <w:pPr>
+                    <w:widowControl w:val="0"/>
+                    <w:spacing w:line="240" w:lineRule="auto"/>
+                    <w:rPr>
+                      <w:rFonts w:asciiTheme="minorHAnsi" w:eastAsia="Open Sans" w:hAnsiTheme="minorHAnsi" w:cs="Open Sans"/>
+                      <w:sz w:val="20"/>
+                      <w:szCs w:val="20"/>
+                    </w:rPr>
+                  </w:pPr>
+                  <w:r>
+                    <w:rPr>
+                      <w:rFonts w:asciiTheme="minorHAnsi" w:eastAsia="Open Sans" w:hAnsiTheme="minorHAnsi" w:cs="Open Sans"/>
+                      <w:sz w:val="20"/>
+                      <w:szCs w:val="20"/>
+                    </w:rPr>
+                    <w:t xml:space="preserve">  if(counter == 0):</w:t>
+                  </w:r>
+                </w:p>
+                <w:p>
+                  <w:pPr>
+                    <w:widowControl w:val="0"/>
+                    <w:spacing w:line="240" w:lineRule="auto"/>
+                    <w:rPr>
+                      <w:rFonts w:asciiTheme="minorHAnsi" w:eastAsia="Open Sans" w:hAnsiTheme="minorHAnsi" w:cs="Open Sans"/>
+                      <w:sz w:val="20"/>
+                      <w:szCs w:val="20"/>
+                    </w:rPr>
+                  </w:pPr>
+                  <w:r>
+                    <w:rPr>
+                      <w:rFonts w:asciiTheme="minorHAnsi" w:eastAsia="Open Sans" w:hAnsiTheme="minorHAnsi" w:cs="Open Sans"/>
+                      <w:sz w:val="20"/>
+                      <w:szCs w:val="20"/>
+                    </w:rPr>
+                    <w:t xml:space="preserve">    </w:t>
+                  </w:r>
+                  <w:proofErr w:type="spellStart"/>
+                  <w:r>
+                    <w:rPr>
+                      <w:rFonts w:asciiTheme="minorHAnsi" w:eastAsia="Open Sans" w:hAnsiTheme="minorHAnsi" w:cs="Open Sans"/>
+                      <w:sz w:val="20"/>
+                      <w:szCs w:val="20"/>
+                    </w:rPr>
+                    <w:t>amountToBePaid</w:t>
+                  </w:r>
+                  <w:proofErr w:type="spellEnd"/>
+                  <w:r>
+                    <w:rPr>
+                      <w:rFonts w:asciiTheme="minorHAnsi" w:eastAsia="Open Sans" w:hAnsiTheme="minorHAnsi" w:cs="Open Sans"/>
+                      <w:sz w:val="20"/>
+                      <w:szCs w:val="20"/>
+                    </w:rPr>
+                    <w:t xml:space="preserve"> = 0</w:t>
+                  </w:r>
+                </w:p>
+                <w:p>
+                  <w:pPr>
+                    <w:widowControl w:val="0"/>
+                    <w:spacing w:line="240" w:lineRule="auto"/>
+                    <w:rPr>
+                      <w:rFonts w:asciiTheme="minorHAnsi" w:eastAsia="Open Sans" w:hAnsiTheme="minorHAnsi" w:cs="Open Sans"/>
+                      <w:sz w:val="20"/>
+                      <w:szCs w:val="20"/>
+                    </w:rPr>
+                  </w:pPr>
+                  <w:r>
+                    <w:rPr>
+                      <w:rFonts w:asciiTheme="minorHAnsi" w:eastAsia="Open Sans" w:hAnsiTheme="minorHAnsi" w:cs="Open Sans"/>
+                      <w:sz w:val="20"/>
+                      <w:szCs w:val="20"/>
+                    </w:rPr>
+                    <w:t xml:space="preserve">    print(counter,"\t", "NGN",  round(amountToBePaid,1),"\t\t", round((</w:t>
+                  </w:r>
+                  <w:proofErr w:type="spellStart"/>
+                  <w:r>
+                    <w:rPr>
+                      <w:rFonts w:asciiTheme="minorHAnsi" w:eastAsia="Open Sans" w:hAnsiTheme="minorHAnsi" w:cs="Open Sans"/>
+                      <w:sz w:val="20"/>
+                      <w:szCs w:val="20"/>
+                    </w:rPr>
+                    <w:t>amountPayable</w:t>
+                  </w:r>
+                  <w:proofErr w:type="spellEnd"/>
+                  <w:r>
+                    <w:rPr>
+                      <w:rFonts w:asciiTheme="minorHAnsi" w:eastAsia="Open Sans" w:hAnsiTheme="minorHAnsi" w:cs="Open Sans"/>
+                      <w:sz w:val="20"/>
+                      <w:szCs w:val="20"/>
+                    </w:rPr>
+                    <w:t>),2))</w:t>
+                  </w:r>
+                </w:p>
+                <w:p>
+                  <w:pPr>
+                    <w:widowControl w:val="0"/>
+                    <w:spacing w:line="240" w:lineRule="auto"/>
+                    <w:rPr>
+                      <w:rFonts w:asciiTheme="minorHAnsi" w:eastAsia="Open Sans" w:hAnsiTheme="minorHAnsi" w:cs="Open Sans"/>
+                      <w:sz w:val="20"/>
+                      <w:szCs w:val="20"/>
+                    </w:rPr>
+                  </w:pPr>
+                  <w:r>
+                    <w:rPr>
+                      <w:rFonts w:asciiTheme="minorHAnsi" w:eastAsia="Open Sans" w:hAnsiTheme="minorHAnsi" w:cs="Open Sans"/>
+                      <w:sz w:val="20"/>
+                      <w:szCs w:val="20"/>
+                    </w:rPr>
+                    <w:t xml:space="preserve">    </w:t>
+                  </w:r>
+                  <w:proofErr w:type="spellStart"/>
+                  <w:r>
+                    <w:rPr>
+                      <w:rFonts w:asciiTheme="minorHAnsi" w:eastAsia="Open Sans" w:hAnsiTheme="minorHAnsi" w:cs="Open Sans"/>
+                      <w:sz w:val="20"/>
+                      <w:szCs w:val="20"/>
+                    </w:rPr>
+                    <w:t>amountToBePaid</w:t>
+                  </w:r>
+                  <w:proofErr w:type="spellEnd"/>
+                  <w:r>
+                    <w:rPr>
+                      <w:rFonts w:asciiTheme="minorHAnsi" w:eastAsia="Open Sans" w:hAnsiTheme="minorHAnsi" w:cs="Open Sans"/>
+                      <w:sz w:val="20"/>
+                      <w:szCs w:val="20"/>
+                    </w:rPr>
+                    <w:t xml:space="preserve"> = </w:t>
+                  </w:r>
+                  <w:proofErr w:type="spellStart"/>
+                  <w:r>
+                    <w:rPr>
+                      <w:rFonts w:asciiTheme="minorHAnsi" w:eastAsia="Open Sans" w:hAnsiTheme="minorHAnsi" w:cs="Open Sans"/>
+                      <w:sz w:val="20"/>
+                      <w:szCs w:val="20"/>
+                    </w:rPr>
+                    <w:t>amountPayable</w:t>
+                  </w:r>
+                  <w:proofErr w:type="spellEnd"/>
+                  <w:r>
+                    <w:rPr>
+                      <w:rFonts w:asciiTheme="minorHAnsi" w:eastAsia="Open Sans" w:hAnsiTheme="minorHAnsi" w:cs="Open Sans"/>
+                      <w:sz w:val="20"/>
+                      <w:szCs w:val="20"/>
+                    </w:rPr>
+                    <w:t>/month</w:t>
+                  </w:r>
+                </w:p>
+                <w:p>
+                  <w:pPr>
+                    <w:widowControl w:val="0"/>
+                    <w:spacing w:line="240" w:lineRule="auto"/>
+                    <w:rPr>
+                      <w:rFonts w:asciiTheme="minorHAnsi" w:eastAsia="Open Sans" w:hAnsiTheme="minorHAnsi" w:cs="Open Sans"/>
+                      <w:sz w:val="20"/>
+                      <w:szCs w:val="20"/>
+                    </w:rPr>
+                  </w:pPr>
+                  <w:r>
+                    <w:rPr>
+                      <w:rFonts w:asciiTheme="minorHAnsi" w:eastAsia="Open Sans" w:hAnsiTheme="minorHAnsi" w:cs="Open Sans"/>
+                      <w:sz w:val="20"/>
+                      <w:szCs w:val="20"/>
+                    </w:rPr>
+                    <w:t xml:space="preserve">    counter += 1</w:t>
+                  </w:r>
+                </w:p>
+                <w:p>
+                  <w:pPr>
+                    <w:widowControl w:val="0"/>
+                    <w:spacing w:line="240" w:lineRule="auto"/>
+                    <w:rPr>
+                      <w:rFonts w:asciiTheme="minorHAnsi" w:eastAsia="Open Sans" w:hAnsiTheme="minorHAnsi" w:cs="Open Sans"/>
+                      <w:sz w:val="20"/>
+                      <w:szCs w:val="20"/>
+                    </w:rPr>
+                  </w:pPr>
+                  <w:r>
+                    <w:rPr>
+                      <w:rFonts w:asciiTheme="minorHAnsi" w:eastAsia="Open Sans" w:hAnsiTheme="minorHAnsi" w:cs="Open Sans"/>
+                      <w:sz w:val="20"/>
+                      <w:szCs w:val="20"/>
+                    </w:rPr>
+                    <w:t xml:space="preserve">    #</w:t>
+                  </w:r>
+                  <w:proofErr w:type="spellStart"/>
+                  <w:r>
+                    <w:rPr>
+                      <w:rFonts w:asciiTheme="minorHAnsi" w:eastAsia="Open Sans" w:hAnsiTheme="minorHAnsi" w:cs="Open Sans"/>
+                      <w:sz w:val="20"/>
+                      <w:szCs w:val="20"/>
+                    </w:rPr>
+                    <w:t>amountPayable</w:t>
+                  </w:r>
+                  <w:proofErr w:type="spellEnd"/>
+                  <w:r>
+                    <w:rPr>
+                      <w:rFonts w:asciiTheme="minorHAnsi" w:eastAsia="Open Sans" w:hAnsiTheme="minorHAnsi" w:cs="Open Sans"/>
+                      <w:sz w:val="20"/>
+                      <w:szCs w:val="20"/>
+                    </w:rPr>
+                    <w:t xml:space="preserve"> -= </w:t>
+                  </w:r>
+                  <w:proofErr w:type="spellStart"/>
+                  <w:r>
+                    <w:rPr>
+                      <w:rFonts w:asciiTheme="minorHAnsi" w:eastAsia="Open Sans" w:hAnsiTheme="minorHAnsi" w:cs="Open Sans"/>
+                      <w:sz w:val="20"/>
+                      <w:szCs w:val="20"/>
+                    </w:rPr>
+                    <w:t>amountToBePaid</w:t>
+                  </w:r>
+                  <w:proofErr w:type="spellEnd"/>
+                </w:p>
+                <w:p>
+                  <w:pPr>
+                    <w:widowControl w:val="0"/>
+                    <w:spacing w:line="240" w:lineRule="auto"/>
+                    <w:rPr>
+                      <w:rFonts w:asciiTheme="minorHAnsi" w:eastAsia="Open Sans" w:hAnsiTheme="minorHAnsi" w:cs="Open Sans"/>
+                      <w:sz w:val="20"/>
+                      <w:szCs w:val="20"/>
+                    </w:rPr>
+                  </w:pPr>
+                  <w:r>
+                    <w:rPr>
+                      <w:rFonts w:asciiTheme="minorHAnsi" w:eastAsia="Open Sans" w:hAnsiTheme="minorHAnsi" w:cs="Open Sans"/>
+                      <w:sz w:val="20"/>
+                      <w:szCs w:val="20"/>
+                    </w:rPr>
+                    <w:t xml:space="preserve">  else:</w:t>
+                  </w:r>
+                </w:p>
+                <w:p>
+                  <w:pPr>
+                    <w:widowControl w:val="0"/>
+                    <w:spacing w:line="240" w:lineRule="auto"/>
+                    <w:rPr>
+                      <w:rFonts w:asciiTheme="minorHAnsi" w:eastAsia="Open Sans" w:hAnsiTheme="minorHAnsi" w:cs="Open Sans"/>
+                      <w:sz w:val="20"/>
+                      <w:szCs w:val="20"/>
+                    </w:rPr>
+                  </w:pPr>
+                  <w:r>
+                    <w:rPr>
+                      <w:rFonts w:asciiTheme="minorHAnsi" w:eastAsia="Open Sans" w:hAnsiTheme="minorHAnsi" w:cs="Open Sans"/>
+                      <w:sz w:val="20"/>
+                      <w:szCs w:val="20"/>
+                    </w:rPr>
+                    <w:t xml:space="preserve">    print(counter,"\t", "NGN",  round(amountToBePaid,1),"\t\t", round((</w:t>
+                  </w:r>
+                  <w:proofErr w:type="spellStart"/>
+                  <w:r>
+                    <w:rPr>
+                      <w:rFonts w:asciiTheme="minorHAnsi" w:eastAsia="Open Sans" w:hAnsiTheme="minorHAnsi" w:cs="Open Sans"/>
+                      <w:sz w:val="20"/>
+                      <w:szCs w:val="20"/>
+                    </w:rPr>
+                    <w:t>amountPayable-amountToBePaid</w:t>
+                  </w:r>
+                  <w:proofErr w:type="spellEnd"/>
+                  <w:r>
+                    <w:rPr>
+                      <w:rFonts w:asciiTheme="minorHAnsi" w:eastAsia="Open Sans" w:hAnsiTheme="minorHAnsi" w:cs="Open Sans"/>
+                      <w:sz w:val="20"/>
+                      <w:szCs w:val="20"/>
+                    </w:rPr>
+                    <w:t>),2))</w:t>
+                  </w:r>
+                </w:p>
+                <w:p>
+                  <w:pPr>
+                    <w:widowControl w:val="0"/>
+                    <w:spacing w:line="240" w:lineRule="auto"/>
+                    <w:rPr>
+                      <w:rFonts w:asciiTheme="minorHAnsi" w:eastAsia="Open Sans" w:hAnsiTheme="minorHAnsi" w:cs="Open Sans"/>
+                      <w:sz w:val="20"/>
+                      <w:szCs w:val="20"/>
+                    </w:rPr>
+                  </w:pPr>
+                  <w:r>
+                    <w:rPr>
+                      <w:rFonts w:asciiTheme="minorHAnsi" w:eastAsia="Open Sans" w:hAnsiTheme="minorHAnsi" w:cs="Open Sans"/>
+                      <w:sz w:val="20"/>
+                      <w:szCs w:val="20"/>
+                    </w:rPr>
+                    <w:t xml:space="preserve">    </w:t>
+                  </w:r>
+                  <w:proofErr w:type="spellStart"/>
+                  <w:r>
+                    <w:rPr>
+                      <w:rFonts w:asciiTheme="minorHAnsi" w:eastAsia="Open Sans" w:hAnsiTheme="minorHAnsi" w:cs="Open Sans"/>
+                      <w:sz w:val="20"/>
+                      <w:szCs w:val="20"/>
+                    </w:rPr>
+                    <w:t>amountPayable</w:t>
+                  </w:r>
+                  <w:proofErr w:type="spellEnd"/>
+                  <w:r>
+                    <w:rPr>
+                      <w:rFonts w:asciiTheme="minorHAnsi" w:eastAsia="Open Sans" w:hAnsiTheme="minorHAnsi" w:cs="Open Sans"/>
+                      <w:sz w:val="20"/>
+                      <w:szCs w:val="20"/>
+                    </w:rPr>
+                    <w:t xml:space="preserve"> = </w:t>
+                  </w:r>
+                  <w:proofErr w:type="spellStart"/>
+                  <w:r>
+                    <w:rPr>
+                      <w:rFonts w:asciiTheme="minorHAnsi" w:eastAsia="Open Sans" w:hAnsiTheme="minorHAnsi" w:cs="Open Sans"/>
+                      <w:sz w:val="20"/>
+                      <w:szCs w:val="20"/>
+                    </w:rPr>
+                    <w:t>amountPayable-amountToBePaid</w:t>
+                  </w:r>
+                  <w:proofErr w:type="spellEnd"/>
+                </w:p>
+                <w:p>
+                  <w:pPr>
+                    <w:widowControl w:val="0"/>
+                    <w:spacing w:line="240" w:lineRule="auto"/>
+                    <w:rPr>
+                      <w:rFonts w:asciiTheme="minorHAnsi" w:eastAsia="Open Sans" w:hAnsiTheme="minorHAnsi" w:cs="Open Sans"/>
+                      <w:sz w:val="20"/>
+                      <w:szCs w:val="20"/>
+                    </w:rPr>
+                  </w:pPr>
+                  <w:r>
+                    <w:rPr>
+                      <w:rFonts w:asciiTheme="minorHAnsi" w:eastAsia="Open Sans" w:hAnsiTheme="minorHAnsi" w:cs="Open Sans"/>
+                      <w:sz w:val="20"/>
+                      <w:szCs w:val="20"/>
+                    </w:rPr>
+                    <w:t xml:space="preserve">    counter += 1</w:t>
+                  </w:r>
+                </w:p>
+                <w:p>
+                  <w:pPr>
+                    <w:widowControl w:val="0"/>
+                    <w:spacing w:line="240" w:lineRule="auto"/>
+                    <w:rPr>
+                      <w:rFonts w:asciiTheme="minorHAnsi" w:eastAsia="Open Sans" w:hAnsiTheme="minorHAnsi" w:cs="Open Sans"/>
+                      <w:sz w:val="20"/>
+                      <w:szCs w:val="20"/>
+                    </w:rPr>
+                  </w:pPr>
+                  <w:r>
+                    <w:rPr>
+                      <w:rFonts w:asciiTheme="minorHAnsi" w:eastAsia="Open Sans" w:hAnsiTheme="minorHAnsi" w:cs="Open Sans"/>
+                      <w:sz w:val="20"/>
+                      <w:szCs w:val="20"/>
+                    </w:rPr>
+                    <w:t xml:space="preserve">    </w:t>
+                  </w:r>
                 </w:p>
               </w:tc>
             </w:tr>
@@ -704,7 +1480,6 @@
                 <w:sz w:val="20"/>
                 <w:szCs w:val="20"/>
               </w:rPr>
-              <w:lastRenderedPageBreak/>
               <w:t xml:space="preserve">Multiplication table </w:t>
             </w:r>
             <w:r>
@@ -766,25 +1541,7 @@
                 <w:sz w:val="20"/>
                 <w:szCs w:val="20"/>
               </w:rPr>
-              <w:t xml:space="preserve">Write a program that generates a multiplication table for all numbers between 1 and 10. You should use iterations (for or while loops) and your output should look </w:t>
-            </w:r>
-            <w:proofErr w:type="gramStart"/>
-            <w:r>
-              <w:rPr>
-                <w:rFonts w:asciiTheme="minorHAnsi" w:hAnsiTheme="minorHAnsi"/>
-                <w:sz w:val="20"/>
-                <w:szCs w:val="20"/>
-              </w:rPr>
-              <w:t>similar to</w:t>
-            </w:r>
-            <w:proofErr w:type="gramEnd"/>
-            <w:r>
-              <w:rPr>
-                <w:rFonts w:asciiTheme="minorHAnsi" w:hAnsiTheme="minorHAnsi"/>
-                <w:sz w:val="20"/>
-                <w:szCs w:val="20"/>
-              </w:rPr>
-              <w:t xml:space="preserve"> this:</w:t>
+              <w:t>Write a program that generates a multiplication table for all numbers between 1 and 10. You should use iterations (for or while loops) and your output should look similar to this:</w:t>
             </w:r>
           </w:p>
           <w:p>
@@ -1334,6 +2091,547 @@
                       <w:szCs w:val="20"/>
                     </w:rPr>
                   </w:pPr>
+                  <w:r>
+                    <w:rPr>
+                      <w:rFonts w:asciiTheme="minorHAnsi" w:eastAsia="Open Sans" w:hAnsiTheme="minorHAnsi" w:cs="Open Sans"/>
+                      <w:sz w:val="20"/>
+                      <w:szCs w:val="20"/>
+                    </w:rPr>
+                    <w:t>counter = [1,2,3]</w:t>
+                  </w:r>
+                </w:p>
+                <w:p>
+                  <w:pPr>
+                    <w:widowControl w:val="0"/>
+                    <w:spacing w:line="240" w:lineRule="auto"/>
+                    <w:rPr>
+                      <w:rFonts w:asciiTheme="minorHAnsi" w:eastAsia="Open Sans" w:hAnsiTheme="minorHAnsi" w:cs="Open Sans"/>
+                      <w:sz w:val="20"/>
+                      <w:szCs w:val="20"/>
+                    </w:rPr>
+                  </w:pPr>
+                  <w:r>
+                    <w:rPr>
+                      <w:rFonts w:asciiTheme="minorHAnsi" w:eastAsia="Open Sans" w:hAnsiTheme="minorHAnsi" w:cs="Open Sans"/>
+                      <w:sz w:val="20"/>
+                      <w:szCs w:val="20"/>
+                    </w:rPr>
+                    <w:t>heading = ["X"]</w:t>
+                  </w:r>
+                </w:p>
+                <w:p>
+                  <w:pPr>
+                    <w:widowControl w:val="0"/>
+                    <w:spacing w:line="240" w:lineRule="auto"/>
+                    <w:rPr>
+                      <w:rFonts w:asciiTheme="minorHAnsi" w:eastAsia="Open Sans" w:hAnsiTheme="minorHAnsi" w:cs="Open Sans"/>
+                      <w:sz w:val="20"/>
+                      <w:szCs w:val="20"/>
+                    </w:rPr>
+                  </w:pPr>
+                  <w:r>
+                    <w:rPr>
+                      <w:rFonts w:asciiTheme="minorHAnsi" w:eastAsia="Open Sans" w:hAnsiTheme="minorHAnsi" w:cs="Open Sans"/>
+                      <w:sz w:val="20"/>
+                      <w:szCs w:val="20"/>
+                    </w:rPr>
+                    <w:t>set =[]</w:t>
+                  </w:r>
+                </w:p>
+                <w:p>
+                  <w:pPr>
+                    <w:widowControl w:val="0"/>
+                    <w:spacing w:line="240" w:lineRule="auto"/>
+                    <w:rPr>
+                      <w:rFonts w:asciiTheme="minorHAnsi" w:eastAsia="Open Sans" w:hAnsiTheme="minorHAnsi" w:cs="Open Sans"/>
+                      <w:sz w:val="20"/>
+                      <w:szCs w:val="20"/>
+                    </w:rPr>
+                  </w:pPr>
+                </w:p>
+                <w:p>
+                  <w:pPr>
+                    <w:widowControl w:val="0"/>
+                    <w:spacing w:line="240" w:lineRule="auto"/>
+                    <w:rPr>
+                      <w:rFonts w:asciiTheme="minorHAnsi" w:eastAsia="Open Sans" w:hAnsiTheme="minorHAnsi" w:cs="Open Sans"/>
+                      <w:sz w:val="20"/>
+                      <w:szCs w:val="20"/>
+                    </w:rPr>
+                  </w:pPr>
+                  <w:r>
+                    <w:rPr>
+                      <w:rFonts w:asciiTheme="minorHAnsi" w:eastAsia="Open Sans" w:hAnsiTheme="minorHAnsi" w:cs="Open Sans"/>
+                      <w:sz w:val="20"/>
+                      <w:szCs w:val="20"/>
+                    </w:rPr>
+                    <w:t xml:space="preserve">for </w:t>
+                  </w:r>
+                  <w:proofErr w:type="spellStart"/>
+                  <w:r>
+                    <w:rPr>
+                      <w:rFonts w:asciiTheme="minorHAnsi" w:eastAsia="Open Sans" w:hAnsiTheme="minorHAnsi" w:cs="Open Sans"/>
+                      <w:sz w:val="20"/>
+                      <w:szCs w:val="20"/>
+                    </w:rPr>
+                    <w:t>i</w:t>
+                  </w:r>
+                  <w:proofErr w:type="spellEnd"/>
+                  <w:r>
+                    <w:rPr>
+                      <w:rFonts w:asciiTheme="minorHAnsi" w:eastAsia="Open Sans" w:hAnsiTheme="minorHAnsi" w:cs="Open Sans"/>
+                      <w:sz w:val="20"/>
+                      <w:szCs w:val="20"/>
+                    </w:rPr>
+                    <w:t xml:space="preserve"> in range(1, 10, 1):</w:t>
+                  </w:r>
+                </w:p>
+                <w:p>
+                  <w:pPr>
+                    <w:widowControl w:val="0"/>
+                    <w:spacing w:line="240" w:lineRule="auto"/>
+                    <w:rPr>
+                      <w:rFonts w:asciiTheme="minorHAnsi" w:eastAsia="Open Sans" w:hAnsiTheme="minorHAnsi" w:cs="Open Sans"/>
+                      <w:sz w:val="20"/>
+                      <w:szCs w:val="20"/>
+                    </w:rPr>
+                  </w:pPr>
+                  <w:r>
+                    <w:rPr>
+                      <w:rFonts w:asciiTheme="minorHAnsi" w:eastAsia="Open Sans" w:hAnsiTheme="minorHAnsi" w:cs="Open Sans"/>
+                      <w:sz w:val="20"/>
+                      <w:szCs w:val="20"/>
+                    </w:rPr>
+                    <w:t xml:space="preserve">    </w:t>
+                  </w:r>
+                  <w:proofErr w:type="spellStart"/>
+                  <w:r>
+                    <w:rPr>
+                      <w:rFonts w:asciiTheme="minorHAnsi" w:eastAsia="Open Sans" w:hAnsiTheme="minorHAnsi" w:cs="Open Sans"/>
+                      <w:sz w:val="20"/>
+                      <w:szCs w:val="20"/>
+                    </w:rPr>
+                    <w:t>heading.append</w:t>
+                  </w:r>
+                  <w:proofErr w:type="spellEnd"/>
+                  <w:r>
+                    <w:rPr>
+                      <w:rFonts w:asciiTheme="minorHAnsi" w:eastAsia="Open Sans" w:hAnsiTheme="minorHAnsi" w:cs="Open Sans"/>
+                      <w:sz w:val="20"/>
+                      <w:szCs w:val="20"/>
+                    </w:rPr>
+                    <w:t>(</w:t>
+                  </w:r>
+                  <w:proofErr w:type="spellStart"/>
+                  <w:r>
+                    <w:rPr>
+                      <w:rFonts w:asciiTheme="minorHAnsi" w:eastAsia="Open Sans" w:hAnsiTheme="minorHAnsi" w:cs="Open Sans"/>
+                      <w:sz w:val="20"/>
+                      <w:szCs w:val="20"/>
+                    </w:rPr>
+                    <w:t>i</w:t>
+                  </w:r>
+                  <w:proofErr w:type="spellEnd"/>
+                  <w:r>
+                    <w:rPr>
+                      <w:rFonts w:asciiTheme="minorHAnsi" w:eastAsia="Open Sans" w:hAnsiTheme="minorHAnsi" w:cs="Open Sans"/>
+                      <w:sz w:val="20"/>
+                      <w:szCs w:val="20"/>
+                    </w:rPr>
+                    <w:t>)</w:t>
+                  </w:r>
+                </w:p>
+                <w:p>
+                  <w:pPr>
+                    <w:widowControl w:val="0"/>
+                    <w:spacing w:line="240" w:lineRule="auto"/>
+                    <w:rPr>
+                      <w:rFonts w:asciiTheme="minorHAnsi" w:eastAsia="Open Sans" w:hAnsiTheme="minorHAnsi" w:cs="Open Sans"/>
+                      <w:sz w:val="20"/>
+                      <w:szCs w:val="20"/>
+                    </w:rPr>
+                  </w:pPr>
+                  <w:r>
+                    <w:rPr>
+                      <w:rFonts w:asciiTheme="minorHAnsi" w:eastAsia="Open Sans" w:hAnsiTheme="minorHAnsi" w:cs="Open Sans"/>
+                      <w:sz w:val="20"/>
+                      <w:szCs w:val="20"/>
+                    </w:rPr>
+                    <w:t xml:space="preserve">for </w:t>
+                  </w:r>
+                  <w:proofErr w:type="spellStart"/>
+                  <w:r>
+                    <w:rPr>
+                      <w:rFonts w:asciiTheme="minorHAnsi" w:eastAsia="Open Sans" w:hAnsiTheme="minorHAnsi" w:cs="Open Sans"/>
+                      <w:sz w:val="20"/>
+                      <w:szCs w:val="20"/>
+                    </w:rPr>
+                    <w:t>i</w:t>
+                  </w:r>
+                  <w:proofErr w:type="spellEnd"/>
+                  <w:r>
+                    <w:rPr>
+                      <w:rFonts w:asciiTheme="minorHAnsi" w:eastAsia="Open Sans" w:hAnsiTheme="minorHAnsi" w:cs="Open Sans"/>
+                      <w:sz w:val="20"/>
+                      <w:szCs w:val="20"/>
+                    </w:rPr>
+                    <w:t xml:space="preserve"> in heading:</w:t>
+                  </w:r>
+                </w:p>
+                <w:p>
+                  <w:pPr>
+                    <w:widowControl w:val="0"/>
+                    <w:spacing w:line="240" w:lineRule="auto"/>
+                    <w:rPr>
+                      <w:rFonts w:asciiTheme="minorHAnsi" w:eastAsia="Open Sans" w:hAnsiTheme="minorHAnsi" w:cs="Open Sans"/>
+                      <w:sz w:val="20"/>
+                      <w:szCs w:val="20"/>
+                    </w:rPr>
+                  </w:pPr>
+                  <w:r>
+                    <w:rPr>
+                      <w:rFonts w:asciiTheme="minorHAnsi" w:eastAsia="Open Sans" w:hAnsiTheme="minorHAnsi" w:cs="Open Sans"/>
+                      <w:sz w:val="20"/>
+                      <w:szCs w:val="20"/>
+                    </w:rPr>
+                    <w:t xml:space="preserve">  print(</w:t>
+                  </w:r>
+                  <w:proofErr w:type="spellStart"/>
+                  <w:r>
+                    <w:rPr>
+                      <w:rFonts w:asciiTheme="minorHAnsi" w:eastAsia="Open Sans" w:hAnsiTheme="minorHAnsi" w:cs="Open Sans"/>
+                      <w:sz w:val="20"/>
+                      <w:szCs w:val="20"/>
+                    </w:rPr>
+                    <w:t>i</w:t>
+                  </w:r>
+                  <w:proofErr w:type="spellEnd"/>
+                  <w:r>
+                    <w:rPr>
+                      <w:rFonts w:asciiTheme="minorHAnsi" w:eastAsia="Open Sans" w:hAnsiTheme="minorHAnsi" w:cs="Open Sans"/>
+                      <w:sz w:val="20"/>
+                      <w:szCs w:val="20"/>
+                    </w:rPr>
+                    <w:t>, "\t", end="")</w:t>
+                  </w:r>
+                </w:p>
+                <w:p>
+                  <w:pPr>
+                    <w:widowControl w:val="0"/>
+                    <w:spacing w:line="240" w:lineRule="auto"/>
+                    <w:rPr>
+                      <w:rFonts w:asciiTheme="minorHAnsi" w:eastAsia="Open Sans" w:hAnsiTheme="minorHAnsi" w:cs="Open Sans"/>
+                      <w:sz w:val="20"/>
+                      <w:szCs w:val="20"/>
+                    </w:rPr>
+                  </w:pPr>
+                  <w:r>
+                    <w:rPr>
+                      <w:rFonts w:asciiTheme="minorHAnsi" w:eastAsia="Open Sans" w:hAnsiTheme="minorHAnsi" w:cs="Open Sans"/>
+                      <w:sz w:val="20"/>
+                      <w:szCs w:val="20"/>
+                    </w:rPr>
+                    <w:t>print("\n")</w:t>
+                  </w:r>
+                </w:p>
+                <w:p>
+                  <w:pPr>
+                    <w:widowControl w:val="0"/>
+                    <w:spacing w:line="240" w:lineRule="auto"/>
+                    <w:rPr>
+                      <w:rFonts w:asciiTheme="minorHAnsi" w:eastAsia="Open Sans" w:hAnsiTheme="minorHAnsi" w:cs="Open Sans"/>
+                      <w:sz w:val="20"/>
+                      <w:szCs w:val="20"/>
+                    </w:rPr>
+                  </w:pPr>
+                  <w:r>
+                    <w:rPr>
+                      <w:rFonts w:asciiTheme="minorHAnsi" w:eastAsia="Open Sans" w:hAnsiTheme="minorHAnsi" w:cs="Open Sans"/>
+                      <w:sz w:val="20"/>
+                      <w:szCs w:val="20"/>
+                    </w:rPr>
+                    <w:t>j = 0</w:t>
+                  </w:r>
+                </w:p>
+                <w:p>
+                  <w:pPr>
+                    <w:widowControl w:val="0"/>
+                    <w:spacing w:line="240" w:lineRule="auto"/>
+                    <w:rPr>
+                      <w:rFonts w:asciiTheme="minorHAnsi" w:eastAsia="Open Sans" w:hAnsiTheme="minorHAnsi" w:cs="Open Sans"/>
+                      <w:sz w:val="20"/>
+                      <w:szCs w:val="20"/>
+                    </w:rPr>
+                  </w:pPr>
+                  <w:r>
+                    <w:rPr>
+                      <w:rFonts w:asciiTheme="minorHAnsi" w:eastAsia="Open Sans" w:hAnsiTheme="minorHAnsi" w:cs="Open Sans"/>
+                      <w:sz w:val="20"/>
+                      <w:szCs w:val="20"/>
+                    </w:rPr>
+                    <w:lastRenderedPageBreak/>
+                    <w:t>while j&lt;</w:t>
+                  </w:r>
+                  <w:proofErr w:type="spellStart"/>
+                  <w:r>
+                    <w:rPr>
+                      <w:rFonts w:asciiTheme="minorHAnsi" w:eastAsia="Open Sans" w:hAnsiTheme="minorHAnsi" w:cs="Open Sans"/>
+                      <w:sz w:val="20"/>
+                      <w:szCs w:val="20"/>
+                    </w:rPr>
+                    <w:t>len</w:t>
+                  </w:r>
+                  <w:proofErr w:type="spellEnd"/>
+                  <w:r>
+                    <w:rPr>
+                      <w:rFonts w:asciiTheme="minorHAnsi" w:eastAsia="Open Sans" w:hAnsiTheme="minorHAnsi" w:cs="Open Sans"/>
+                      <w:sz w:val="20"/>
+                      <w:szCs w:val="20"/>
+                    </w:rPr>
+                    <w:t>(counter):</w:t>
+                  </w:r>
+                </w:p>
+                <w:p>
+                  <w:pPr>
+                    <w:widowControl w:val="0"/>
+                    <w:spacing w:line="240" w:lineRule="auto"/>
+                    <w:rPr>
+                      <w:rFonts w:asciiTheme="minorHAnsi" w:eastAsia="Open Sans" w:hAnsiTheme="minorHAnsi" w:cs="Open Sans"/>
+                      <w:sz w:val="20"/>
+                      <w:szCs w:val="20"/>
+                    </w:rPr>
+                  </w:pPr>
+                  <w:r>
+                    <w:rPr>
+                      <w:rFonts w:asciiTheme="minorHAnsi" w:eastAsia="Open Sans" w:hAnsiTheme="minorHAnsi" w:cs="Open Sans"/>
+                      <w:sz w:val="20"/>
+                      <w:szCs w:val="20"/>
+                    </w:rPr>
+                    <w:t xml:space="preserve">  print(j+1, "\t", end="")</w:t>
+                  </w:r>
+                </w:p>
+                <w:p>
+                  <w:pPr>
+                    <w:widowControl w:val="0"/>
+                    <w:spacing w:line="240" w:lineRule="auto"/>
+                    <w:rPr>
+                      <w:rFonts w:asciiTheme="minorHAnsi" w:eastAsia="Open Sans" w:hAnsiTheme="minorHAnsi" w:cs="Open Sans"/>
+                      <w:sz w:val="20"/>
+                      <w:szCs w:val="20"/>
+                    </w:rPr>
+                  </w:pPr>
+                  <w:r>
+                    <w:rPr>
+                      <w:rFonts w:asciiTheme="minorHAnsi" w:eastAsia="Open Sans" w:hAnsiTheme="minorHAnsi" w:cs="Open Sans"/>
+                      <w:sz w:val="20"/>
+                      <w:szCs w:val="20"/>
+                    </w:rPr>
+                    <w:t xml:space="preserve">  for </w:t>
+                  </w:r>
+                  <w:proofErr w:type="spellStart"/>
+                  <w:r>
+                    <w:rPr>
+                      <w:rFonts w:asciiTheme="minorHAnsi" w:eastAsia="Open Sans" w:hAnsiTheme="minorHAnsi" w:cs="Open Sans"/>
+                      <w:sz w:val="20"/>
+                      <w:szCs w:val="20"/>
+                    </w:rPr>
+                    <w:t>i</w:t>
+                  </w:r>
+                  <w:proofErr w:type="spellEnd"/>
+                  <w:r>
+                    <w:rPr>
+                      <w:rFonts w:asciiTheme="minorHAnsi" w:eastAsia="Open Sans" w:hAnsiTheme="minorHAnsi" w:cs="Open Sans"/>
+                      <w:sz w:val="20"/>
+                      <w:szCs w:val="20"/>
+                    </w:rPr>
+                    <w:t xml:space="preserve"> in range(1, 10, 1):</w:t>
+                  </w:r>
+                </w:p>
+                <w:p>
+                  <w:pPr>
+                    <w:widowControl w:val="0"/>
+                    <w:spacing w:line="240" w:lineRule="auto"/>
+                    <w:rPr>
+                      <w:rFonts w:asciiTheme="minorHAnsi" w:eastAsia="Open Sans" w:hAnsiTheme="minorHAnsi" w:cs="Open Sans"/>
+                      <w:sz w:val="20"/>
+                      <w:szCs w:val="20"/>
+                    </w:rPr>
+                  </w:pPr>
+                  <w:r>
+                    <w:rPr>
+                      <w:rFonts w:asciiTheme="minorHAnsi" w:eastAsia="Open Sans" w:hAnsiTheme="minorHAnsi" w:cs="Open Sans"/>
+                      <w:sz w:val="20"/>
+                      <w:szCs w:val="20"/>
+                    </w:rPr>
+                    <w:t xml:space="preserve">      </w:t>
+                  </w:r>
+                  <w:proofErr w:type="spellStart"/>
+                  <w:r>
+                    <w:rPr>
+                      <w:rFonts w:asciiTheme="minorHAnsi" w:eastAsia="Open Sans" w:hAnsiTheme="minorHAnsi" w:cs="Open Sans"/>
+                      <w:sz w:val="20"/>
+                      <w:szCs w:val="20"/>
+                    </w:rPr>
+                    <w:t>set.append</w:t>
+                  </w:r>
+                  <w:proofErr w:type="spellEnd"/>
+                  <w:r>
+                    <w:rPr>
+                      <w:rFonts w:asciiTheme="minorHAnsi" w:eastAsia="Open Sans" w:hAnsiTheme="minorHAnsi" w:cs="Open Sans"/>
+                      <w:sz w:val="20"/>
+                      <w:szCs w:val="20"/>
+                    </w:rPr>
+                    <w:t>(</w:t>
+                  </w:r>
+                  <w:proofErr w:type="spellStart"/>
+                  <w:r>
+                    <w:rPr>
+                      <w:rFonts w:asciiTheme="minorHAnsi" w:eastAsia="Open Sans" w:hAnsiTheme="minorHAnsi" w:cs="Open Sans"/>
+                      <w:sz w:val="20"/>
+                      <w:szCs w:val="20"/>
+                    </w:rPr>
+                    <w:t>i</w:t>
+                  </w:r>
+                  <w:proofErr w:type="spellEnd"/>
+                  <w:r>
+                    <w:rPr>
+                      <w:rFonts w:asciiTheme="minorHAnsi" w:eastAsia="Open Sans" w:hAnsiTheme="minorHAnsi" w:cs="Open Sans"/>
+                      <w:sz w:val="20"/>
+                      <w:szCs w:val="20"/>
+                    </w:rPr>
+                    <w:t xml:space="preserve"> * counter[j])</w:t>
+                  </w:r>
+                </w:p>
+                <w:p>
+                  <w:pPr>
+                    <w:widowControl w:val="0"/>
+                    <w:spacing w:line="240" w:lineRule="auto"/>
+                    <w:rPr>
+                      <w:rFonts w:asciiTheme="minorHAnsi" w:eastAsia="Open Sans" w:hAnsiTheme="minorHAnsi" w:cs="Open Sans"/>
+                      <w:sz w:val="20"/>
+                      <w:szCs w:val="20"/>
+                    </w:rPr>
+                  </w:pPr>
+                  <w:r>
+                    <w:rPr>
+                      <w:rFonts w:asciiTheme="minorHAnsi" w:eastAsia="Open Sans" w:hAnsiTheme="minorHAnsi" w:cs="Open Sans"/>
+                      <w:sz w:val="20"/>
+                      <w:szCs w:val="20"/>
+                    </w:rPr>
+                    <w:t xml:space="preserve">  for </w:t>
+                  </w:r>
+                  <w:proofErr w:type="spellStart"/>
+                  <w:r>
+                    <w:rPr>
+                      <w:rFonts w:asciiTheme="minorHAnsi" w:eastAsia="Open Sans" w:hAnsiTheme="minorHAnsi" w:cs="Open Sans"/>
+                      <w:sz w:val="20"/>
+                      <w:szCs w:val="20"/>
+                    </w:rPr>
+                    <w:t>i</w:t>
+                  </w:r>
+                  <w:proofErr w:type="spellEnd"/>
+                  <w:r>
+                    <w:rPr>
+                      <w:rFonts w:asciiTheme="minorHAnsi" w:eastAsia="Open Sans" w:hAnsiTheme="minorHAnsi" w:cs="Open Sans"/>
+                      <w:sz w:val="20"/>
+                      <w:szCs w:val="20"/>
+                    </w:rPr>
+                    <w:t xml:space="preserve"> in set:</w:t>
+                  </w:r>
+                </w:p>
+                <w:p>
+                  <w:pPr>
+                    <w:widowControl w:val="0"/>
+                    <w:spacing w:line="240" w:lineRule="auto"/>
+                    <w:rPr>
+                      <w:rFonts w:asciiTheme="minorHAnsi" w:eastAsia="Open Sans" w:hAnsiTheme="minorHAnsi" w:cs="Open Sans"/>
+                      <w:sz w:val="20"/>
+                      <w:szCs w:val="20"/>
+                    </w:rPr>
+                  </w:pPr>
+                  <w:r>
+                    <w:rPr>
+                      <w:rFonts w:asciiTheme="minorHAnsi" w:eastAsia="Open Sans" w:hAnsiTheme="minorHAnsi" w:cs="Open Sans"/>
+                      <w:sz w:val="20"/>
+                      <w:szCs w:val="20"/>
+                    </w:rPr>
+                    <w:t xml:space="preserve">    print(</w:t>
+                  </w:r>
+                  <w:proofErr w:type="spellStart"/>
+                  <w:r>
+                    <w:rPr>
+                      <w:rFonts w:asciiTheme="minorHAnsi" w:eastAsia="Open Sans" w:hAnsiTheme="minorHAnsi" w:cs="Open Sans"/>
+                      <w:sz w:val="20"/>
+                      <w:szCs w:val="20"/>
+                    </w:rPr>
+                    <w:t>i</w:t>
+                  </w:r>
+                  <w:proofErr w:type="spellEnd"/>
+                  <w:r>
+                    <w:rPr>
+                      <w:rFonts w:asciiTheme="minorHAnsi" w:eastAsia="Open Sans" w:hAnsiTheme="minorHAnsi" w:cs="Open Sans"/>
+                      <w:sz w:val="20"/>
+                      <w:szCs w:val="20"/>
+                    </w:rPr>
+                    <w:t>, "\t", end="")</w:t>
+                  </w:r>
+                </w:p>
+                <w:p>
+                  <w:pPr>
+                    <w:widowControl w:val="0"/>
+                    <w:spacing w:line="240" w:lineRule="auto"/>
+                    <w:rPr>
+                      <w:rFonts w:asciiTheme="minorHAnsi" w:eastAsia="Open Sans" w:hAnsiTheme="minorHAnsi" w:cs="Open Sans"/>
+                      <w:sz w:val="20"/>
+                      <w:szCs w:val="20"/>
+                    </w:rPr>
+                  </w:pPr>
+                  <w:r>
+                    <w:rPr>
+                      <w:rFonts w:asciiTheme="minorHAnsi" w:eastAsia="Open Sans" w:hAnsiTheme="minorHAnsi" w:cs="Open Sans"/>
+                      <w:sz w:val="20"/>
+                      <w:szCs w:val="20"/>
+                    </w:rPr>
+                    <w:t xml:space="preserve">  print("\n")</w:t>
+                  </w:r>
+                </w:p>
+                <w:p>
+                  <w:pPr>
+                    <w:widowControl w:val="0"/>
+                    <w:spacing w:line="240" w:lineRule="auto"/>
+                    <w:rPr>
+                      <w:rFonts w:asciiTheme="minorHAnsi" w:eastAsia="Open Sans" w:hAnsiTheme="minorHAnsi" w:cs="Open Sans"/>
+                      <w:sz w:val="20"/>
+                      <w:szCs w:val="20"/>
+                    </w:rPr>
+                  </w:pPr>
+                  <w:r>
+                    <w:rPr>
+                      <w:rFonts w:asciiTheme="minorHAnsi" w:eastAsia="Open Sans" w:hAnsiTheme="minorHAnsi" w:cs="Open Sans"/>
+                      <w:sz w:val="20"/>
+                      <w:szCs w:val="20"/>
+                    </w:rPr>
+                    <w:t xml:space="preserve">  j += 1</w:t>
+                  </w:r>
+                </w:p>
+                <w:p>
+                  <w:pPr>
+                    <w:widowControl w:val="0"/>
+                    <w:spacing w:line="240" w:lineRule="auto"/>
+                    <w:rPr>
+                      <w:rFonts w:asciiTheme="minorHAnsi" w:eastAsia="Open Sans" w:hAnsiTheme="minorHAnsi" w:cs="Open Sans"/>
+                      <w:sz w:val="20"/>
+                      <w:szCs w:val="20"/>
+                    </w:rPr>
+                  </w:pPr>
+                  <w:r>
+                    <w:rPr>
+                      <w:rFonts w:asciiTheme="minorHAnsi" w:eastAsia="Open Sans" w:hAnsiTheme="minorHAnsi" w:cs="Open Sans"/>
+                      <w:sz w:val="20"/>
+                      <w:szCs w:val="20"/>
+                    </w:rPr>
+                    <w:t xml:space="preserve">  set = []</w:t>
+                  </w:r>
                 </w:p>
               </w:tc>
             </w:tr>
@@ -1458,15 +2756,7 @@
                 <w:sz w:val="20"/>
                 <w:szCs w:val="20"/>
               </w:rPr>
-              <w:t xml:space="preserve"> </w:t>
-            </w:r>
-            <w:r>
-              <w:rPr>
-                <w:rFonts w:asciiTheme="minorHAnsi" w:hAnsiTheme="minorHAnsi"/>
-                <w:sz w:val="20"/>
-                <w:szCs w:val="20"/>
-              </w:rPr>
-              <w:t>i.e.,</w:t>
+              <w:t xml:space="preserve"> i.e.,</w:t>
             </w:r>
             <w:r>
               <w:rPr>
@@ -1552,89 +2842,7 @@
                 <w:sz w:val="20"/>
                 <w:szCs w:val="20"/>
               </w:rPr>
-              <w:t xml:space="preserve">amount = </w:t>
-            </w:r>
-            <w:proofErr w:type="gramStart"/>
-            <w:r>
-              <w:rPr>
-                <w:rFonts w:asciiTheme="minorHAnsi" w:hAnsiTheme="minorHAnsi"/>
-                <w:sz w:val="20"/>
-                <w:szCs w:val="20"/>
-              </w:rPr>
-              <w:t>float(</w:t>
-            </w:r>
-            <w:proofErr w:type="gramEnd"/>
-            <w:r>
-              <w:rPr>
-                <w:rFonts w:asciiTheme="minorHAnsi" w:hAnsiTheme="minorHAnsi"/>
-                <w:sz w:val="20"/>
-                <w:szCs w:val="20"/>
-              </w:rPr>
-              <w:t>input("Please enter the amount e.g. 456</w:t>
-            </w:r>
-            <w:r>
-              <w:rPr>
-                <w:rFonts w:asciiTheme="minorHAnsi" w:hAnsiTheme="minorHAnsi"/>
-                <w:sz w:val="20"/>
-                <w:szCs w:val="20"/>
-              </w:rPr>
-              <w:t>0</w:t>
-            </w:r>
-            <w:r>
-              <w:rPr>
-                <w:rFonts w:asciiTheme="minorHAnsi" w:hAnsiTheme="minorHAnsi"/>
-                <w:sz w:val="20"/>
-                <w:szCs w:val="20"/>
-              </w:rPr>
-              <w:t xml:space="preserve">.32 for </w:t>
-            </w:r>
-            <w:r>
-              <w:rPr>
-                <w:rFonts w:asciiTheme="minorHAnsi" w:hAnsiTheme="minorHAnsi"/>
-                <w:sz w:val="20"/>
-                <w:szCs w:val="20"/>
-              </w:rPr>
-              <w:t>N</w:t>
-            </w:r>
-            <w:r>
-              <w:rPr>
-                <w:rFonts w:asciiTheme="minorHAnsi" w:hAnsiTheme="minorHAnsi"/>
-                <w:sz w:val="20"/>
-                <w:szCs w:val="20"/>
-              </w:rPr>
-              <w:t>456</w:t>
-            </w:r>
-            <w:r>
-              <w:rPr>
-                <w:rFonts w:asciiTheme="minorHAnsi" w:hAnsiTheme="minorHAnsi"/>
-                <w:sz w:val="20"/>
-                <w:szCs w:val="20"/>
-              </w:rPr>
-              <w:t>0</w:t>
-            </w:r>
-            <w:r>
-              <w:rPr>
-                <w:rFonts w:asciiTheme="minorHAnsi" w:hAnsiTheme="minorHAnsi"/>
-                <w:sz w:val="20"/>
-                <w:szCs w:val="20"/>
-              </w:rPr>
-              <w:t xml:space="preserve">.32: </w:t>
-            </w:r>
-            <w:r>
-              <w:rPr>
-                <w:rFonts w:asciiTheme="minorHAnsi" w:hAnsiTheme="minorHAnsi"/>
-                <w:sz w:val="20"/>
-                <w:szCs w:val="20"/>
-              </w:rPr>
-              <w:t>N</w:t>
-            </w:r>
-            <w:r>
-              <w:rPr>
-                <w:rFonts w:asciiTheme="minorHAnsi" w:hAnsiTheme="minorHAnsi"/>
-                <w:sz w:val="20"/>
-                <w:szCs w:val="20"/>
-              </w:rPr>
-              <w:t>"))</w:t>
+              <w:t>amount = float(input("Please enter the amount e.g. 4560.32 for N4560.32: N"))</w:t>
             </w:r>
           </w:p>
           <w:p>
@@ -1654,31 +2862,7 @@
                 <w:sz w:val="20"/>
                 <w:szCs w:val="20"/>
               </w:rPr>
-              <w:t>N10</w:t>
-            </w:r>
-            <w:r>
-              <w:rPr>
-                <w:rFonts w:asciiTheme="minorHAnsi" w:hAnsiTheme="minorHAnsi"/>
-                <w:sz w:val="20"/>
-                <w:szCs w:val="20"/>
-              </w:rPr>
-              <w:t xml:space="preserve">00 =amount // </w:t>
-            </w:r>
-            <w:r>
-              <w:rPr>
-                <w:rFonts w:asciiTheme="minorHAnsi" w:hAnsiTheme="minorHAnsi"/>
-                <w:sz w:val="20"/>
-                <w:szCs w:val="20"/>
-              </w:rPr>
-              <w:t>10</w:t>
-            </w:r>
-            <w:r>
-              <w:rPr>
-                <w:rFonts w:asciiTheme="minorHAnsi" w:hAnsiTheme="minorHAnsi"/>
-                <w:sz w:val="20"/>
-                <w:szCs w:val="20"/>
-              </w:rPr>
-              <w:t>00</w:t>
+              <w:t>N1000 =amount // 1000</w:t>
             </w:r>
           </w:p>
           <w:p>
@@ -1698,23 +2882,7 @@
                 <w:sz w:val="20"/>
                 <w:szCs w:val="20"/>
               </w:rPr>
-              <w:t xml:space="preserve">remaining = amount % </w:t>
-            </w:r>
-            <w:r>
-              <w:rPr>
-                <w:rFonts w:asciiTheme="minorHAnsi" w:hAnsiTheme="minorHAnsi"/>
-                <w:sz w:val="20"/>
-                <w:szCs w:val="20"/>
-              </w:rPr>
-              <w:t>10</w:t>
-            </w:r>
-            <w:r>
-              <w:rPr>
-                <w:rFonts w:asciiTheme="minorHAnsi" w:hAnsiTheme="minorHAnsi"/>
-                <w:sz w:val="20"/>
-                <w:szCs w:val="20"/>
-              </w:rPr>
-              <w:t>00</w:t>
+              <w:t>remaining = amount % 1000</w:t>
             </w:r>
           </w:p>
           <w:p>
@@ -1754,31 +2922,7 @@
                 <w:sz w:val="20"/>
                 <w:szCs w:val="20"/>
               </w:rPr>
-              <w:t>N5</w:t>
-            </w:r>
-            <w:r>
-              <w:rPr>
-                <w:rFonts w:asciiTheme="minorHAnsi" w:hAnsiTheme="minorHAnsi"/>
-                <w:sz w:val="20"/>
-                <w:szCs w:val="20"/>
-              </w:rPr>
-              <w:t xml:space="preserve">00 = amount // </w:t>
-            </w:r>
-            <w:r>
-              <w:rPr>
-                <w:rFonts w:asciiTheme="minorHAnsi" w:hAnsiTheme="minorHAnsi"/>
-                <w:sz w:val="20"/>
-                <w:szCs w:val="20"/>
-              </w:rPr>
-              <w:t>5</w:t>
-            </w:r>
-            <w:r>
-              <w:rPr>
-                <w:rFonts w:asciiTheme="minorHAnsi" w:hAnsiTheme="minorHAnsi"/>
-                <w:sz w:val="20"/>
-                <w:szCs w:val="20"/>
-              </w:rPr>
-              <w:t>00</w:t>
+              <w:t>N500 = amount // 500</w:t>
             </w:r>
           </w:p>
           <w:p>
@@ -1798,23 +2942,7 @@
                 <w:sz w:val="20"/>
                 <w:szCs w:val="20"/>
               </w:rPr>
-              <w:t xml:space="preserve">remaining = amount % </w:t>
-            </w:r>
-            <w:r>
-              <w:rPr>
-                <w:rFonts w:asciiTheme="minorHAnsi" w:hAnsiTheme="minorHAnsi"/>
-                <w:sz w:val="20"/>
-                <w:szCs w:val="20"/>
-              </w:rPr>
-              <w:t>5</w:t>
-            </w:r>
-            <w:r>
-              <w:rPr>
-                <w:rFonts w:asciiTheme="minorHAnsi" w:hAnsiTheme="minorHAnsi"/>
-                <w:sz w:val="20"/>
-                <w:szCs w:val="20"/>
-              </w:rPr>
-              <w:t>00</w:t>
+              <w:t>remaining = amount % 500</w:t>
             </w:r>
           </w:p>
           <w:p>
@@ -1854,31 +2982,7 @@
                 <w:sz w:val="20"/>
                 <w:szCs w:val="20"/>
               </w:rPr>
-              <w:t>N20</w:t>
-            </w:r>
-            <w:r>
-              <w:rPr>
-                <w:rFonts w:asciiTheme="minorHAnsi" w:hAnsiTheme="minorHAnsi"/>
-                <w:sz w:val="20"/>
-                <w:szCs w:val="20"/>
-              </w:rPr>
-              <w:t xml:space="preserve">0 = amount // </w:t>
-            </w:r>
-            <w:r>
-              <w:rPr>
-                <w:rFonts w:asciiTheme="minorHAnsi" w:hAnsiTheme="minorHAnsi"/>
-                <w:sz w:val="20"/>
-                <w:szCs w:val="20"/>
-              </w:rPr>
-              <w:t>20</w:t>
-            </w:r>
-            <w:r>
-              <w:rPr>
-                <w:rFonts w:asciiTheme="minorHAnsi" w:hAnsiTheme="minorHAnsi"/>
-                <w:sz w:val="20"/>
-                <w:szCs w:val="20"/>
-              </w:rPr>
-              <w:t>0</w:t>
+              <w:t>N200 = amount // 200</w:t>
             </w:r>
           </w:p>
           <w:p>
@@ -1898,23 +3002,7 @@
                 <w:sz w:val="20"/>
                 <w:szCs w:val="20"/>
               </w:rPr>
-              <w:t xml:space="preserve">remaining = amount % </w:t>
-            </w:r>
-            <w:r>
-              <w:rPr>
-                <w:rFonts w:asciiTheme="minorHAnsi" w:hAnsiTheme="minorHAnsi"/>
-                <w:sz w:val="20"/>
-                <w:szCs w:val="20"/>
-              </w:rPr>
-              <w:t>20</w:t>
-            </w:r>
-            <w:r>
-              <w:rPr>
-                <w:rFonts w:asciiTheme="minorHAnsi" w:hAnsiTheme="minorHAnsi"/>
-                <w:sz w:val="20"/>
-                <w:szCs w:val="20"/>
-              </w:rPr>
-              <w:t>0</w:t>
+              <w:t>remaining = amount % 200</w:t>
             </w:r>
           </w:p>
           <w:p>
@@ -1928,23 +3016,13 @@
                 <w:szCs w:val="20"/>
               </w:rPr>
             </w:pPr>
-            <w:proofErr w:type="gramStart"/>
-            <w:r>
-              <w:rPr>
-                <w:rFonts w:asciiTheme="minorHAnsi" w:hAnsiTheme="minorHAnsi"/>
-                <w:sz w:val="20"/>
-                <w:szCs w:val="20"/>
-              </w:rPr>
-              <w:t>print(</w:t>
-            </w:r>
-            <w:proofErr w:type="gramEnd"/>
-            <w:r>
-              <w:rPr>
-                <w:rFonts w:asciiTheme="minorHAnsi" w:hAnsiTheme="minorHAnsi"/>
-                <w:sz w:val="20"/>
-                <w:szCs w:val="20"/>
-              </w:rPr>
-              <w:t>"Here’s the breakdown:")</w:t>
+            <w:r>
+              <w:rPr>
+                <w:rFonts w:asciiTheme="minorHAnsi" w:hAnsiTheme="minorHAnsi"/>
+                <w:sz w:val="20"/>
+                <w:szCs w:val="20"/>
+              </w:rPr>
+              <w:t>amount = remaining</w:t>
             </w:r>
           </w:p>
           <w:p>
@@ -1958,55 +3036,13 @@
                 <w:szCs w:val="20"/>
               </w:rPr>
             </w:pPr>
-            <w:proofErr w:type="gramStart"/>
-            <w:r>
-              <w:rPr>
-                <w:rFonts w:asciiTheme="minorHAnsi" w:hAnsiTheme="minorHAnsi"/>
-                <w:sz w:val="20"/>
-                <w:szCs w:val="20"/>
-              </w:rPr>
-              <w:t>print(</w:t>
-            </w:r>
-            <w:proofErr w:type="gramEnd"/>
-            <w:r>
-              <w:rPr>
-                <w:rFonts w:asciiTheme="minorHAnsi" w:hAnsiTheme="minorHAnsi"/>
-                <w:sz w:val="20"/>
-                <w:szCs w:val="20"/>
-              </w:rPr>
-              <w:t>"</w:t>
-            </w:r>
-            <w:r>
-              <w:rPr>
-                <w:rFonts w:asciiTheme="minorHAnsi" w:hAnsiTheme="minorHAnsi"/>
-                <w:sz w:val="20"/>
-                <w:szCs w:val="20"/>
-              </w:rPr>
-              <w:t>N10</w:t>
-            </w:r>
-            <w:r>
-              <w:rPr>
-                <w:rFonts w:asciiTheme="minorHAnsi" w:hAnsiTheme="minorHAnsi"/>
-                <w:sz w:val="20"/>
-                <w:szCs w:val="20"/>
-              </w:rPr>
-              <w:t>00: " + str(</w:t>
-            </w:r>
-            <w:r>
-              <w:rPr>
-                <w:rFonts w:asciiTheme="minorHAnsi" w:hAnsiTheme="minorHAnsi"/>
-                <w:sz w:val="20"/>
-                <w:szCs w:val="20"/>
-              </w:rPr>
-              <w:t>N10</w:t>
-            </w:r>
-            <w:r>
-              <w:rPr>
-                <w:rFonts w:asciiTheme="minorHAnsi" w:hAnsiTheme="minorHAnsi"/>
-                <w:sz w:val="20"/>
-                <w:szCs w:val="20"/>
-              </w:rPr>
-              <w:t>00))</w:t>
+            <w:r>
+              <w:rPr>
+                <w:rFonts w:asciiTheme="minorHAnsi" w:hAnsiTheme="minorHAnsi"/>
+                <w:sz w:val="20"/>
+                <w:szCs w:val="20"/>
+              </w:rPr>
+              <w:t>N100 = amount // 100</w:t>
             </w:r>
           </w:p>
           <w:p>
@@ -2020,55 +3056,13 @@
                 <w:szCs w:val="20"/>
               </w:rPr>
             </w:pPr>
-            <w:proofErr w:type="gramStart"/>
-            <w:r>
-              <w:rPr>
-                <w:rFonts w:asciiTheme="minorHAnsi" w:hAnsiTheme="minorHAnsi"/>
-                <w:sz w:val="20"/>
-                <w:szCs w:val="20"/>
-              </w:rPr>
-              <w:t>print(</w:t>
-            </w:r>
-            <w:proofErr w:type="gramEnd"/>
-            <w:r>
-              <w:rPr>
-                <w:rFonts w:asciiTheme="minorHAnsi" w:hAnsiTheme="minorHAnsi"/>
-                <w:sz w:val="20"/>
-                <w:szCs w:val="20"/>
-              </w:rPr>
-              <w:t>"</w:t>
-            </w:r>
-            <w:r>
-              <w:rPr>
-                <w:rFonts w:asciiTheme="minorHAnsi" w:hAnsiTheme="minorHAnsi"/>
-                <w:sz w:val="20"/>
-                <w:szCs w:val="20"/>
-              </w:rPr>
-              <w:t>N5</w:t>
-            </w:r>
-            <w:r>
-              <w:rPr>
-                <w:rFonts w:asciiTheme="minorHAnsi" w:hAnsiTheme="minorHAnsi"/>
-                <w:sz w:val="20"/>
-                <w:szCs w:val="20"/>
-              </w:rPr>
-              <w:t>00: " + str(</w:t>
-            </w:r>
-            <w:r>
-              <w:rPr>
-                <w:rFonts w:asciiTheme="minorHAnsi" w:hAnsiTheme="minorHAnsi"/>
-                <w:sz w:val="20"/>
-                <w:szCs w:val="20"/>
-              </w:rPr>
-              <w:t>N5</w:t>
-            </w:r>
-            <w:r>
-              <w:rPr>
-                <w:rFonts w:asciiTheme="minorHAnsi" w:hAnsiTheme="minorHAnsi"/>
-                <w:sz w:val="20"/>
-                <w:szCs w:val="20"/>
-              </w:rPr>
-              <w:t>00))</w:t>
+            <w:r>
+              <w:rPr>
+                <w:rFonts w:asciiTheme="minorHAnsi" w:hAnsiTheme="minorHAnsi"/>
+                <w:sz w:val="20"/>
+                <w:szCs w:val="20"/>
+              </w:rPr>
+              <w:t>remaining = amount % 100</w:t>
             </w:r>
           </w:p>
           <w:p>
@@ -2082,55 +3076,13 @@
                 <w:szCs w:val="20"/>
               </w:rPr>
             </w:pPr>
-            <w:proofErr w:type="gramStart"/>
-            <w:r>
-              <w:rPr>
-                <w:rFonts w:asciiTheme="minorHAnsi" w:hAnsiTheme="minorHAnsi"/>
-                <w:sz w:val="20"/>
-                <w:szCs w:val="20"/>
-              </w:rPr>
-              <w:t>print(</w:t>
-            </w:r>
-            <w:proofErr w:type="gramEnd"/>
-            <w:r>
-              <w:rPr>
-                <w:rFonts w:asciiTheme="minorHAnsi" w:hAnsiTheme="minorHAnsi"/>
-                <w:sz w:val="20"/>
-                <w:szCs w:val="20"/>
-              </w:rPr>
-              <w:t>"</w:t>
-            </w:r>
-            <w:r>
-              <w:rPr>
-                <w:rFonts w:asciiTheme="minorHAnsi" w:hAnsiTheme="minorHAnsi"/>
-                <w:sz w:val="20"/>
-                <w:szCs w:val="20"/>
-              </w:rPr>
-              <w:t>N20</w:t>
-            </w:r>
-            <w:r>
-              <w:rPr>
-                <w:rFonts w:asciiTheme="minorHAnsi" w:hAnsiTheme="minorHAnsi"/>
-                <w:sz w:val="20"/>
-                <w:szCs w:val="20"/>
-              </w:rPr>
-              <w:t>0: " + str(</w:t>
-            </w:r>
-            <w:r>
-              <w:rPr>
-                <w:rFonts w:asciiTheme="minorHAnsi" w:hAnsiTheme="minorHAnsi"/>
-                <w:sz w:val="20"/>
-                <w:szCs w:val="20"/>
-              </w:rPr>
-              <w:t>N20</w:t>
-            </w:r>
-            <w:r>
-              <w:rPr>
-                <w:rFonts w:asciiTheme="minorHAnsi" w:hAnsiTheme="minorHAnsi"/>
-                <w:sz w:val="20"/>
-                <w:szCs w:val="20"/>
-              </w:rPr>
-              <w:t>0))</w:t>
+            <w:r>
+              <w:rPr>
+                <w:rFonts w:asciiTheme="minorHAnsi" w:hAnsiTheme="minorHAnsi"/>
+                <w:sz w:val="20"/>
+                <w:szCs w:val="20"/>
+              </w:rPr>
+              <w:t>amount = remaining</w:t>
             </w:r>
           </w:p>
           <w:p>
@@ -2144,39 +3096,13 @@
                 <w:szCs w:val="20"/>
               </w:rPr>
             </w:pPr>
-            <w:proofErr w:type="gramStart"/>
-            <w:r>
-              <w:rPr>
-                <w:rFonts w:asciiTheme="minorHAnsi" w:hAnsiTheme="minorHAnsi"/>
-                <w:sz w:val="20"/>
-                <w:szCs w:val="20"/>
-              </w:rPr>
-              <w:t>print(</w:t>
-            </w:r>
-            <w:proofErr w:type="gramEnd"/>
-            <w:r>
-              <w:rPr>
-                <w:rFonts w:asciiTheme="minorHAnsi" w:hAnsiTheme="minorHAnsi"/>
-                <w:sz w:val="20"/>
-                <w:szCs w:val="20"/>
-              </w:rPr>
-              <w:t xml:space="preserve">"Here’s what’s remaining: </w:t>
-            </w:r>
-            <w:r>
-              <w:rPr>
-                <w:rFonts w:asciiTheme="minorHAnsi" w:hAnsiTheme="minorHAnsi"/>
-                <w:sz w:val="20"/>
-                <w:szCs w:val="20"/>
-              </w:rPr>
-              <w:t>N</w:t>
-            </w:r>
-            <w:r>
-              <w:rPr>
-                <w:rFonts w:asciiTheme="minorHAnsi" w:hAnsiTheme="minorHAnsi"/>
-                <w:sz w:val="20"/>
-                <w:szCs w:val="20"/>
-              </w:rPr>
-              <w:t>" + str(remaining))</w:t>
+            <w:r>
+              <w:rPr>
+                <w:rFonts w:asciiTheme="minorHAnsi" w:hAnsiTheme="minorHAnsi"/>
+                <w:sz w:val="20"/>
+                <w:szCs w:val="20"/>
+              </w:rPr>
+              <w:t>N50 = amount // 50</w:t>
             </w:r>
           </w:p>
           <w:p>
@@ -2190,6 +3116,609 @@
                 <w:szCs w:val="20"/>
               </w:rPr>
             </w:pPr>
+            <w:r>
+              <w:rPr>
+                <w:rFonts w:asciiTheme="minorHAnsi" w:hAnsiTheme="minorHAnsi"/>
+                <w:sz w:val="20"/>
+                <w:szCs w:val="20"/>
+              </w:rPr>
+              <w:t>remaining = amount % 50</w:t>
+            </w:r>
+          </w:p>
+          <w:p>
+            <w:pPr>
+              <w:widowControl w:val="0"/>
+              <w:spacing w:line="240" w:lineRule="auto"/>
+              <w:ind w:left="720"/>
+              <w:rPr>
+                <w:rFonts w:asciiTheme="minorHAnsi" w:hAnsiTheme="minorHAnsi"/>
+                <w:sz w:val="20"/>
+                <w:szCs w:val="20"/>
+              </w:rPr>
+            </w:pPr>
+            <w:r>
+              <w:rPr>
+                <w:rFonts w:asciiTheme="minorHAnsi" w:hAnsiTheme="minorHAnsi"/>
+                <w:sz w:val="20"/>
+                <w:szCs w:val="20"/>
+              </w:rPr>
+              <w:t>amount = remaining</w:t>
+            </w:r>
+          </w:p>
+          <w:p>
+            <w:pPr>
+              <w:widowControl w:val="0"/>
+              <w:spacing w:line="240" w:lineRule="auto"/>
+              <w:ind w:left="720"/>
+              <w:rPr>
+                <w:rFonts w:asciiTheme="minorHAnsi" w:hAnsiTheme="minorHAnsi"/>
+                <w:sz w:val="20"/>
+                <w:szCs w:val="20"/>
+              </w:rPr>
+            </w:pPr>
+            <w:r>
+              <w:rPr>
+                <w:rFonts w:asciiTheme="minorHAnsi" w:hAnsiTheme="minorHAnsi"/>
+                <w:sz w:val="20"/>
+                <w:szCs w:val="20"/>
+              </w:rPr>
+              <w:t>N20 = amount // 20</w:t>
+            </w:r>
+          </w:p>
+          <w:p>
+            <w:pPr>
+              <w:widowControl w:val="0"/>
+              <w:spacing w:line="240" w:lineRule="auto"/>
+              <w:ind w:left="720"/>
+              <w:rPr>
+                <w:rFonts w:asciiTheme="minorHAnsi" w:hAnsiTheme="minorHAnsi"/>
+                <w:sz w:val="20"/>
+                <w:szCs w:val="20"/>
+              </w:rPr>
+            </w:pPr>
+            <w:r>
+              <w:rPr>
+                <w:rFonts w:asciiTheme="minorHAnsi" w:hAnsiTheme="minorHAnsi"/>
+                <w:sz w:val="20"/>
+                <w:szCs w:val="20"/>
+              </w:rPr>
+              <w:t>remaining = amount % 20</w:t>
+            </w:r>
+          </w:p>
+          <w:p>
+            <w:pPr>
+              <w:widowControl w:val="0"/>
+              <w:spacing w:line="240" w:lineRule="auto"/>
+              <w:ind w:left="720"/>
+              <w:rPr>
+                <w:rFonts w:asciiTheme="minorHAnsi" w:hAnsiTheme="minorHAnsi"/>
+                <w:sz w:val="20"/>
+                <w:szCs w:val="20"/>
+              </w:rPr>
+            </w:pPr>
+            <w:r>
+              <w:rPr>
+                <w:rFonts w:asciiTheme="minorHAnsi" w:hAnsiTheme="minorHAnsi"/>
+                <w:sz w:val="20"/>
+                <w:szCs w:val="20"/>
+              </w:rPr>
+              <w:t>amount = remaining</w:t>
+            </w:r>
+          </w:p>
+          <w:p>
+            <w:pPr>
+              <w:widowControl w:val="0"/>
+              <w:spacing w:line="240" w:lineRule="auto"/>
+              <w:ind w:left="720"/>
+              <w:rPr>
+                <w:rFonts w:asciiTheme="minorHAnsi" w:hAnsiTheme="minorHAnsi"/>
+                <w:sz w:val="20"/>
+                <w:szCs w:val="20"/>
+              </w:rPr>
+            </w:pPr>
+            <w:r>
+              <w:rPr>
+                <w:rFonts w:asciiTheme="minorHAnsi" w:hAnsiTheme="minorHAnsi"/>
+                <w:sz w:val="20"/>
+                <w:szCs w:val="20"/>
+              </w:rPr>
+              <w:t>N10 = amount // 10</w:t>
+            </w:r>
+          </w:p>
+          <w:p>
+            <w:pPr>
+              <w:widowControl w:val="0"/>
+              <w:spacing w:line="240" w:lineRule="auto"/>
+              <w:ind w:left="720"/>
+              <w:rPr>
+                <w:rFonts w:asciiTheme="minorHAnsi" w:hAnsiTheme="minorHAnsi"/>
+                <w:sz w:val="20"/>
+                <w:szCs w:val="20"/>
+              </w:rPr>
+            </w:pPr>
+            <w:r>
+              <w:rPr>
+                <w:rFonts w:asciiTheme="minorHAnsi" w:hAnsiTheme="minorHAnsi"/>
+                <w:sz w:val="20"/>
+                <w:szCs w:val="20"/>
+              </w:rPr>
+              <w:t>remaining = amount % 10</w:t>
+            </w:r>
+          </w:p>
+          <w:p>
+            <w:pPr>
+              <w:widowControl w:val="0"/>
+              <w:spacing w:line="240" w:lineRule="auto"/>
+              <w:ind w:left="720"/>
+              <w:rPr>
+                <w:rFonts w:asciiTheme="minorHAnsi" w:hAnsiTheme="minorHAnsi"/>
+                <w:sz w:val="20"/>
+                <w:szCs w:val="20"/>
+              </w:rPr>
+            </w:pPr>
+            <w:r>
+              <w:rPr>
+                <w:rFonts w:asciiTheme="minorHAnsi" w:hAnsiTheme="minorHAnsi"/>
+                <w:sz w:val="20"/>
+                <w:szCs w:val="20"/>
+              </w:rPr>
+              <w:t>amount = remaining</w:t>
+            </w:r>
+          </w:p>
+          <w:p>
+            <w:pPr>
+              <w:widowControl w:val="0"/>
+              <w:spacing w:line="240" w:lineRule="auto"/>
+              <w:ind w:left="720"/>
+              <w:rPr>
+                <w:rFonts w:asciiTheme="minorHAnsi" w:hAnsiTheme="minorHAnsi"/>
+                <w:sz w:val="20"/>
+                <w:szCs w:val="20"/>
+              </w:rPr>
+            </w:pPr>
+            <w:r>
+              <w:rPr>
+                <w:rFonts w:asciiTheme="minorHAnsi" w:hAnsiTheme="minorHAnsi"/>
+                <w:sz w:val="20"/>
+                <w:szCs w:val="20"/>
+              </w:rPr>
+              <w:t>N5 = amount // 5</w:t>
+            </w:r>
+          </w:p>
+          <w:p>
+            <w:pPr>
+              <w:widowControl w:val="0"/>
+              <w:spacing w:line="240" w:lineRule="auto"/>
+              <w:ind w:left="720"/>
+              <w:rPr>
+                <w:rFonts w:asciiTheme="minorHAnsi" w:hAnsiTheme="minorHAnsi"/>
+                <w:sz w:val="20"/>
+                <w:szCs w:val="20"/>
+              </w:rPr>
+            </w:pPr>
+            <w:r>
+              <w:rPr>
+                <w:rFonts w:asciiTheme="minorHAnsi" w:hAnsiTheme="minorHAnsi"/>
+                <w:sz w:val="20"/>
+                <w:szCs w:val="20"/>
+              </w:rPr>
+              <w:t>remaining = amount % 5</w:t>
+            </w:r>
+          </w:p>
+          <w:p>
+            <w:pPr>
+              <w:widowControl w:val="0"/>
+              <w:spacing w:line="240" w:lineRule="auto"/>
+              <w:ind w:left="720"/>
+              <w:rPr>
+                <w:rFonts w:asciiTheme="minorHAnsi" w:hAnsiTheme="minorHAnsi"/>
+                <w:sz w:val="20"/>
+                <w:szCs w:val="20"/>
+              </w:rPr>
+            </w:pPr>
+            <w:r>
+              <w:rPr>
+                <w:rFonts w:asciiTheme="minorHAnsi" w:hAnsiTheme="minorHAnsi"/>
+                <w:sz w:val="20"/>
+                <w:szCs w:val="20"/>
+              </w:rPr>
+              <w:t>amount = remaining</w:t>
+            </w:r>
+          </w:p>
+          <w:p>
+            <w:pPr>
+              <w:widowControl w:val="0"/>
+              <w:spacing w:line="240" w:lineRule="auto"/>
+              <w:ind w:left="720"/>
+              <w:rPr>
+                <w:rFonts w:asciiTheme="minorHAnsi" w:hAnsiTheme="minorHAnsi"/>
+                <w:sz w:val="20"/>
+                <w:szCs w:val="20"/>
+              </w:rPr>
+            </w:pPr>
+          </w:p>
+          <w:p>
+            <w:pPr>
+              <w:widowControl w:val="0"/>
+              <w:spacing w:line="240" w:lineRule="auto"/>
+              <w:ind w:left="720"/>
+              <w:rPr>
+                <w:rFonts w:asciiTheme="minorHAnsi" w:hAnsiTheme="minorHAnsi"/>
+                <w:sz w:val="20"/>
+                <w:szCs w:val="20"/>
+              </w:rPr>
+            </w:pPr>
+            <w:r>
+              <w:rPr>
+                <w:rFonts w:asciiTheme="minorHAnsi" w:hAnsiTheme="minorHAnsi"/>
+                <w:sz w:val="20"/>
+                <w:szCs w:val="20"/>
+              </w:rPr>
+              <w:t>remaining = round((amount % 5),2)</w:t>
+            </w:r>
+          </w:p>
+          <w:p>
+            <w:pPr>
+              <w:widowControl w:val="0"/>
+              <w:spacing w:line="240" w:lineRule="auto"/>
+              <w:ind w:left="720"/>
+              <w:rPr>
+                <w:rFonts w:asciiTheme="minorHAnsi" w:hAnsiTheme="minorHAnsi"/>
+                <w:sz w:val="20"/>
+                <w:szCs w:val="20"/>
+              </w:rPr>
+            </w:pPr>
+            <w:r>
+              <w:rPr>
+                <w:rFonts w:asciiTheme="minorHAnsi" w:hAnsiTheme="minorHAnsi"/>
+                <w:sz w:val="20"/>
+                <w:szCs w:val="20"/>
+              </w:rPr>
+              <w:t>print("Here’s the breakdown:")</w:t>
+            </w:r>
+          </w:p>
+          <w:p>
+            <w:pPr>
+              <w:widowControl w:val="0"/>
+              <w:spacing w:line="240" w:lineRule="auto"/>
+              <w:ind w:left="720"/>
+              <w:rPr>
+                <w:rFonts w:asciiTheme="minorHAnsi" w:hAnsiTheme="minorHAnsi"/>
+                <w:sz w:val="20"/>
+                <w:szCs w:val="20"/>
+              </w:rPr>
+            </w:pPr>
+            <w:r>
+              <w:rPr>
+                <w:rFonts w:asciiTheme="minorHAnsi" w:hAnsiTheme="minorHAnsi"/>
+                <w:sz w:val="20"/>
+                <w:szCs w:val="20"/>
+              </w:rPr>
+              <w:t xml:space="preserve">print("N1000: " + </w:t>
+            </w:r>
+            <w:proofErr w:type="spellStart"/>
+            <w:r>
+              <w:rPr>
+                <w:rFonts w:asciiTheme="minorHAnsi" w:hAnsiTheme="minorHAnsi"/>
+                <w:sz w:val="20"/>
+                <w:szCs w:val="20"/>
+              </w:rPr>
+              <w:t>str</w:t>
+            </w:r>
+            <w:proofErr w:type="spellEnd"/>
+            <w:r>
+              <w:rPr>
+                <w:rFonts w:asciiTheme="minorHAnsi" w:hAnsiTheme="minorHAnsi"/>
+                <w:sz w:val="20"/>
+                <w:szCs w:val="20"/>
+              </w:rPr>
+              <w:t>(N1000))</w:t>
+            </w:r>
+          </w:p>
+          <w:p>
+            <w:pPr>
+              <w:widowControl w:val="0"/>
+              <w:spacing w:line="240" w:lineRule="auto"/>
+              <w:ind w:left="720"/>
+              <w:rPr>
+                <w:rFonts w:asciiTheme="minorHAnsi" w:hAnsiTheme="minorHAnsi"/>
+                <w:sz w:val="20"/>
+                <w:szCs w:val="20"/>
+              </w:rPr>
+            </w:pPr>
+            <w:r>
+              <w:rPr>
+                <w:rFonts w:asciiTheme="minorHAnsi" w:hAnsiTheme="minorHAnsi"/>
+                <w:sz w:val="20"/>
+                <w:szCs w:val="20"/>
+              </w:rPr>
+              <w:t xml:space="preserve">print("N500: " + </w:t>
+            </w:r>
+            <w:proofErr w:type="spellStart"/>
+            <w:r>
+              <w:rPr>
+                <w:rFonts w:asciiTheme="minorHAnsi" w:hAnsiTheme="minorHAnsi"/>
+                <w:sz w:val="20"/>
+                <w:szCs w:val="20"/>
+              </w:rPr>
+              <w:t>str</w:t>
+            </w:r>
+            <w:proofErr w:type="spellEnd"/>
+            <w:r>
+              <w:rPr>
+                <w:rFonts w:asciiTheme="minorHAnsi" w:hAnsiTheme="minorHAnsi"/>
+                <w:sz w:val="20"/>
+                <w:szCs w:val="20"/>
+              </w:rPr>
+              <w:t>(N500))</w:t>
+            </w:r>
+          </w:p>
+          <w:p>
+            <w:pPr>
+              <w:widowControl w:val="0"/>
+              <w:spacing w:line="240" w:lineRule="auto"/>
+              <w:ind w:left="720"/>
+              <w:rPr>
+                <w:rFonts w:asciiTheme="minorHAnsi" w:hAnsiTheme="minorHAnsi"/>
+                <w:sz w:val="20"/>
+                <w:szCs w:val="20"/>
+              </w:rPr>
+            </w:pPr>
+            <w:r>
+              <w:rPr>
+                <w:rFonts w:asciiTheme="minorHAnsi" w:hAnsiTheme="minorHAnsi"/>
+                <w:sz w:val="20"/>
+                <w:szCs w:val="20"/>
+              </w:rPr>
+              <w:t xml:space="preserve">print("N200: " + </w:t>
+            </w:r>
+            <w:proofErr w:type="spellStart"/>
+            <w:r>
+              <w:rPr>
+                <w:rFonts w:asciiTheme="minorHAnsi" w:hAnsiTheme="minorHAnsi"/>
+                <w:sz w:val="20"/>
+                <w:szCs w:val="20"/>
+              </w:rPr>
+              <w:t>str</w:t>
+            </w:r>
+            <w:proofErr w:type="spellEnd"/>
+            <w:r>
+              <w:rPr>
+                <w:rFonts w:asciiTheme="minorHAnsi" w:hAnsiTheme="minorHAnsi"/>
+                <w:sz w:val="20"/>
+                <w:szCs w:val="20"/>
+              </w:rPr>
+              <w:t>(N200))</w:t>
+            </w:r>
+          </w:p>
+          <w:p>
+            <w:pPr>
+              <w:widowControl w:val="0"/>
+              <w:spacing w:line="240" w:lineRule="auto"/>
+              <w:ind w:left="720"/>
+              <w:rPr>
+                <w:rFonts w:asciiTheme="minorHAnsi" w:hAnsiTheme="minorHAnsi"/>
+                <w:sz w:val="20"/>
+                <w:szCs w:val="20"/>
+              </w:rPr>
+            </w:pPr>
+            <w:r>
+              <w:rPr>
+                <w:rFonts w:asciiTheme="minorHAnsi" w:hAnsiTheme="minorHAnsi"/>
+                <w:sz w:val="20"/>
+                <w:szCs w:val="20"/>
+              </w:rPr>
+              <w:t xml:space="preserve">print("N100: " + </w:t>
+            </w:r>
+            <w:proofErr w:type="spellStart"/>
+            <w:r>
+              <w:rPr>
+                <w:rFonts w:asciiTheme="minorHAnsi" w:hAnsiTheme="minorHAnsi"/>
+                <w:sz w:val="20"/>
+                <w:szCs w:val="20"/>
+              </w:rPr>
+              <w:t>str</w:t>
+            </w:r>
+            <w:proofErr w:type="spellEnd"/>
+            <w:r>
+              <w:rPr>
+                <w:rFonts w:asciiTheme="minorHAnsi" w:hAnsiTheme="minorHAnsi"/>
+                <w:sz w:val="20"/>
+                <w:szCs w:val="20"/>
+              </w:rPr>
+              <w:t>(N100))</w:t>
+            </w:r>
+          </w:p>
+          <w:p>
+            <w:pPr>
+              <w:widowControl w:val="0"/>
+              <w:spacing w:line="240" w:lineRule="auto"/>
+              <w:ind w:left="720"/>
+              <w:rPr>
+                <w:rFonts w:asciiTheme="minorHAnsi" w:hAnsiTheme="minorHAnsi"/>
+                <w:sz w:val="20"/>
+                <w:szCs w:val="20"/>
+              </w:rPr>
+            </w:pPr>
+            <w:r>
+              <w:rPr>
+                <w:rFonts w:asciiTheme="minorHAnsi" w:hAnsiTheme="minorHAnsi"/>
+                <w:sz w:val="20"/>
+                <w:szCs w:val="20"/>
+              </w:rPr>
+              <w:t xml:space="preserve">print("N50: " + </w:t>
+            </w:r>
+            <w:proofErr w:type="spellStart"/>
+            <w:r>
+              <w:rPr>
+                <w:rFonts w:asciiTheme="minorHAnsi" w:hAnsiTheme="minorHAnsi"/>
+                <w:sz w:val="20"/>
+                <w:szCs w:val="20"/>
+              </w:rPr>
+              <w:t>str</w:t>
+            </w:r>
+            <w:proofErr w:type="spellEnd"/>
+            <w:r>
+              <w:rPr>
+                <w:rFonts w:asciiTheme="minorHAnsi" w:hAnsiTheme="minorHAnsi"/>
+                <w:sz w:val="20"/>
+                <w:szCs w:val="20"/>
+              </w:rPr>
+              <w:t>(N50))</w:t>
+            </w:r>
+          </w:p>
+          <w:p>
+            <w:pPr>
+              <w:widowControl w:val="0"/>
+              <w:spacing w:line="240" w:lineRule="auto"/>
+              <w:ind w:left="720"/>
+              <w:rPr>
+                <w:rFonts w:asciiTheme="minorHAnsi" w:hAnsiTheme="minorHAnsi"/>
+                <w:sz w:val="20"/>
+                <w:szCs w:val="20"/>
+              </w:rPr>
+            </w:pPr>
+            <w:r>
+              <w:rPr>
+                <w:rFonts w:asciiTheme="minorHAnsi" w:hAnsiTheme="minorHAnsi"/>
+                <w:sz w:val="20"/>
+                <w:szCs w:val="20"/>
+              </w:rPr>
+              <w:t xml:space="preserve">print("N20: " + </w:t>
+            </w:r>
+            <w:proofErr w:type="spellStart"/>
+            <w:r>
+              <w:rPr>
+                <w:rFonts w:asciiTheme="minorHAnsi" w:hAnsiTheme="minorHAnsi"/>
+                <w:sz w:val="20"/>
+                <w:szCs w:val="20"/>
+              </w:rPr>
+              <w:t>str</w:t>
+            </w:r>
+            <w:proofErr w:type="spellEnd"/>
+            <w:r>
+              <w:rPr>
+                <w:rFonts w:asciiTheme="minorHAnsi" w:hAnsiTheme="minorHAnsi"/>
+                <w:sz w:val="20"/>
+                <w:szCs w:val="20"/>
+              </w:rPr>
+              <w:t>(N20))</w:t>
+            </w:r>
+          </w:p>
+          <w:p>
+            <w:pPr>
+              <w:widowControl w:val="0"/>
+              <w:spacing w:line="240" w:lineRule="auto"/>
+              <w:ind w:left="720"/>
+              <w:rPr>
+                <w:rFonts w:asciiTheme="minorHAnsi" w:hAnsiTheme="minorHAnsi"/>
+                <w:sz w:val="20"/>
+                <w:szCs w:val="20"/>
+              </w:rPr>
+            </w:pPr>
+            <w:r>
+              <w:rPr>
+                <w:rFonts w:asciiTheme="minorHAnsi" w:hAnsiTheme="minorHAnsi"/>
+                <w:sz w:val="20"/>
+                <w:szCs w:val="20"/>
+              </w:rPr>
+              <w:t xml:space="preserve">print("N10: " + </w:t>
+            </w:r>
+            <w:proofErr w:type="spellStart"/>
+            <w:r>
+              <w:rPr>
+                <w:rFonts w:asciiTheme="minorHAnsi" w:hAnsiTheme="minorHAnsi"/>
+                <w:sz w:val="20"/>
+                <w:szCs w:val="20"/>
+              </w:rPr>
+              <w:t>str</w:t>
+            </w:r>
+            <w:proofErr w:type="spellEnd"/>
+            <w:r>
+              <w:rPr>
+                <w:rFonts w:asciiTheme="minorHAnsi" w:hAnsiTheme="minorHAnsi"/>
+                <w:sz w:val="20"/>
+                <w:szCs w:val="20"/>
+              </w:rPr>
+              <w:t>(N10))</w:t>
+            </w:r>
+          </w:p>
+          <w:p>
+            <w:pPr>
+              <w:widowControl w:val="0"/>
+              <w:spacing w:line="240" w:lineRule="auto"/>
+              <w:ind w:left="720"/>
+              <w:rPr>
+                <w:rFonts w:asciiTheme="minorHAnsi" w:hAnsiTheme="minorHAnsi"/>
+                <w:sz w:val="20"/>
+                <w:szCs w:val="20"/>
+              </w:rPr>
+            </w:pPr>
+            <w:r>
+              <w:rPr>
+                <w:rFonts w:asciiTheme="minorHAnsi" w:hAnsiTheme="minorHAnsi"/>
+                <w:sz w:val="20"/>
+                <w:szCs w:val="20"/>
+              </w:rPr>
+              <w:lastRenderedPageBreak/>
+              <w:t xml:space="preserve">print("N5: " + </w:t>
+            </w:r>
+            <w:proofErr w:type="spellStart"/>
+            <w:r>
+              <w:rPr>
+                <w:rFonts w:asciiTheme="minorHAnsi" w:hAnsiTheme="minorHAnsi"/>
+                <w:sz w:val="20"/>
+                <w:szCs w:val="20"/>
+              </w:rPr>
+              <w:t>str</w:t>
+            </w:r>
+            <w:proofErr w:type="spellEnd"/>
+            <w:r>
+              <w:rPr>
+                <w:rFonts w:asciiTheme="minorHAnsi" w:hAnsiTheme="minorHAnsi"/>
+                <w:sz w:val="20"/>
+                <w:szCs w:val="20"/>
+              </w:rPr>
+              <w:t>(N5))</w:t>
+            </w:r>
+          </w:p>
+          <w:p>
+            <w:pPr>
+              <w:widowControl w:val="0"/>
+              <w:spacing w:line="240" w:lineRule="auto"/>
+              <w:ind w:left="720"/>
+              <w:rPr>
+                <w:rFonts w:asciiTheme="minorHAnsi" w:hAnsiTheme="minorHAnsi"/>
+                <w:sz w:val="20"/>
+                <w:szCs w:val="20"/>
+              </w:rPr>
+            </w:pPr>
+            <w:r>
+              <w:rPr>
+                <w:rFonts w:asciiTheme="minorHAnsi" w:hAnsiTheme="minorHAnsi"/>
+                <w:sz w:val="20"/>
+                <w:szCs w:val="20"/>
+              </w:rPr>
+              <w:t xml:space="preserve">print("Here’s what’s remaining: N" + </w:t>
+            </w:r>
+            <w:proofErr w:type="spellStart"/>
+            <w:r>
+              <w:rPr>
+                <w:rFonts w:asciiTheme="minorHAnsi" w:hAnsiTheme="minorHAnsi"/>
+                <w:sz w:val="20"/>
+                <w:szCs w:val="20"/>
+              </w:rPr>
+              <w:t>str</w:t>
+            </w:r>
+            <w:proofErr w:type="spellEnd"/>
+            <w:r>
+              <w:rPr>
+                <w:rFonts w:asciiTheme="minorHAnsi" w:hAnsiTheme="minorHAnsi"/>
+                <w:sz w:val="20"/>
+                <w:szCs w:val="20"/>
+              </w:rPr>
+              <w:t>(remaining))</w:t>
+            </w:r>
           </w:p>
           <w:p>
             <w:pPr>
@@ -2540,6 +4069,161 @@
                       <w:szCs w:val="20"/>
                     </w:rPr>
                   </w:pPr>
+                  <w:r>
+                    <w:rPr>
+                      <w:rFonts w:asciiTheme="minorHAnsi" w:eastAsia="Open Sans" w:hAnsiTheme="minorHAnsi" w:cs="Open Sans"/>
+                      <w:sz w:val="20"/>
+                      <w:szCs w:val="20"/>
+                    </w:rPr>
+                    <w:t>amount = float(input("Enter the amount: "))</w:t>
+                  </w:r>
+                </w:p>
+                <w:p>
+                  <w:pPr>
+                    <w:widowControl w:val="0"/>
+                    <w:spacing w:line="240" w:lineRule="auto"/>
+                    <w:rPr>
+                      <w:rFonts w:asciiTheme="minorHAnsi" w:eastAsia="Open Sans" w:hAnsiTheme="minorHAnsi" w:cs="Open Sans"/>
+                      <w:sz w:val="20"/>
+                      <w:szCs w:val="20"/>
+                    </w:rPr>
+                  </w:pPr>
+                  <w:r>
+                    <w:rPr>
+                      <w:rFonts w:asciiTheme="minorHAnsi" w:eastAsia="Open Sans" w:hAnsiTheme="minorHAnsi" w:cs="Open Sans"/>
+                      <w:sz w:val="20"/>
+                      <w:szCs w:val="20"/>
+                    </w:rPr>
+                    <w:t>tax = float(input("Enter the tax: "))</w:t>
+                  </w:r>
+                </w:p>
+                <w:p>
+                  <w:pPr>
+                    <w:widowControl w:val="0"/>
+                    <w:spacing w:line="240" w:lineRule="auto"/>
+                    <w:rPr>
+                      <w:rFonts w:asciiTheme="minorHAnsi" w:eastAsia="Open Sans" w:hAnsiTheme="minorHAnsi" w:cs="Open Sans"/>
+                      <w:sz w:val="20"/>
+                      <w:szCs w:val="20"/>
+                    </w:rPr>
+                  </w:pPr>
+                </w:p>
+                <w:p>
+                  <w:pPr>
+                    <w:widowControl w:val="0"/>
+                    <w:spacing w:line="240" w:lineRule="auto"/>
+                    <w:rPr>
+                      <w:rFonts w:asciiTheme="minorHAnsi" w:eastAsia="Open Sans" w:hAnsiTheme="minorHAnsi" w:cs="Open Sans"/>
+                      <w:sz w:val="20"/>
+                      <w:szCs w:val="20"/>
+                    </w:rPr>
+                  </w:pPr>
+                  <w:proofErr w:type="spellStart"/>
+                  <w:r>
+                    <w:rPr>
+                      <w:rFonts w:asciiTheme="minorHAnsi" w:eastAsia="Open Sans" w:hAnsiTheme="minorHAnsi" w:cs="Open Sans"/>
+                      <w:sz w:val="20"/>
+                      <w:szCs w:val="20"/>
+                    </w:rPr>
+                    <w:t>taxTaken</w:t>
+                  </w:r>
+                  <w:proofErr w:type="spellEnd"/>
+                  <w:r>
+                    <w:rPr>
+                      <w:rFonts w:asciiTheme="minorHAnsi" w:eastAsia="Open Sans" w:hAnsiTheme="minorHAnsi" w:cs="Open Sans"/>
+                      <w:sz w:val="20"/>
+                      <w:szCs w:val="20"/>
+                    </w:rPr>
+                    <w:t xml:space="preserve"> = amount*(tax/100)</w:t>
+                  </w:r>
+                </w:p>
+                <w:p>
+                  <w:pPr>
+                    <w:widowControl w:val="0"/>
+                    <w:spacing w:line="240" w:lineRule="auto"/>
+                    <w:rPr>
+                      <w:rFonts w:asciiTheme="minorHAnsi" w:eastAsia="Open Sans" w:hAnsiTheme="minorHAnsi" w:cs="Open Sans"/>
+                      <w:sz w:val="20"/>
+                      <w:szCs w:val="20"/>
+                    </w:rPr>
+                  </w:pPr>
+                  <w:proofErr w:type="spellStart"/>
+                  <w:r>
+                    <w:rPr>
+                      <w:rFonts w:asciiTheme="minorHAnsi" w:eastAsia="Open Sans" w:hAnsiTheme="minorHAnsi" w:cs="Open Sans"/>
+                      <w:sz w:val="20"/>
+                      <w:szCs w:val="20"/>
+                    </w:rPr>
+                    <w:t>payAfterTax</w:t>
+                  </w:r>
+                  <w:proofErr w:type="spellEnd"/>
+                  <w:r>
+                    <w:rPr>
+                      <w:rFonts w:asciiTheme="minorHAnsi" w:eastAsia="Open Sans" w:hAnsiTheme="minorHAnsi" w:cs="Open Sans"/>
+                      <w:sz w:val="20"/>
+                      <w:szCs w:val="20"/>
+                    </w:rPr>
+                    <w:t xml:space="preserve"> = amount - </w:t>
+                  </w:r>
+                  <w:proofErr w:type="spellStart"/>
+                  <w:r>
+                    <w:rPr>
+                      <w:rFonts w:asciiTheme="minorHAnsi" w:eastAsia="Open Sans" w:hAnsiTheme="minorHAnsi" w:cs="Open Sans"/>
+                      <w:sz w:val="20"/>
+                      <w:szCs w:val="20"/>
+                    </w:rPr>
+                    <w:t>taxTaken</w:t>
+                  </w:r>
+                  <w:proofErr w:type="spellEnd"/>
+                </w:p>
+                <w:p>
+                  <w:pPr>
+                    <w:widowControl w:val="0"/>
+                    <w:spacing w:line="240" w:lineRule="auto"/>
+                    <w:rPr>
+                      <w:rFonts w:asciiTheme="minorHAnsi" w:eastAsia="Open Sans" w:hAnsiTheme="minorHAnsi" w:cs="Open Sans"/>
+                      <w:sz w:val="20"/>
+                      <w:szCs w:val="20"/>
+                    </w:rPr>
+                  </w:pPr>
+                </w:p>
+                <w:p>
+                  <w:pPr>
+                    <w:widowControl w:val="0"/>
+                    <w:spacing w:line="240" w:lineRule="auto"/>
+                    <w:rPr>
+                      <w:rFonts w:asciiTheme="minorHAnsi" w:eastAsia="Open Sans" w:hAnsiTheme="minorHAnsi" w:cs="Open Sans"/>
+                      <w:sz w:val="20"/>
+                      <w:szCs w:val="20"/>
+                    </w:rPr>
+                  </w:pPr>
+                  <w:r>
+                    <w:rPr>
+                      <w:rFonts w:asciiTheme="minorHAnsi" w:eastAsia="Open Sans" w:hAnsiTheme="minorHAnsi" w:cs="Open Sans"/>
+                      <w:sz w:val="20"/>
+                      <w:szCs w:val="20"/>
+                    </w:rPr>
+                    <w:t>print("Tax taken: $", round(taxTaken,2))</w:t>
+                  </w:r>
+                </w:p>
+                <w:p>
+                  <w:pPr>
+                    <w:widowControl w:val="0"/>
+                    <w:spacing w:line="240" w:lineRule="auto"/>
+                    <w:rPr>
+                      <w:rFonts w:asciiTheme="minorHAnsi" w:eastAsia="Open Sans" w:hAnsiTheme="minorHAnsi" w:cs="Open Sans"/>
+                      <w:sz w:val="20"/>
+                      <w:szCs w:val="20"/>
+                    </w:rPr>
+                  </w:pPr>
+                  <w:r>
+                    <w:rPr>
+                      <w:rFonts w:asciiTheme="minorHAnsi" w:eastAsia="Open Sans" w:hAnsiTheme="minorHAnsi" w:cs="Open Sans"/>
+                      <w:sz w:val="20"/>
+                      <w:szCs w:val="20"/>
+                    </w:rPr>
+                    <w:t>print("Pay After Tax: $", round(payAfterTax,2))</w:t>
+                  </w:r>
                 </w:p>
               </w:tc>
             </w:tr>
@@ -2833,7 +4517,6 @@
                       <w:sz w:val="20"/>
                       <w:szCs w:val="20"/>
                     </w:rPr>
-                    <w:lastRenderedPageBreak/>
                     <w:t>Code</w:t>
                   </w:r>
                 </w:p>
@@ -2862,6 +4545,322 @@
                     </w:rPr>
                   </w:pPr>
                 </w:p>
+                <w:p>
+                  <w:pPr>
+                    <w:widowControl w:val="0"/>
+                    <w:spacing w:line="240" w:lineRule="auto"/>
+                    <w:rPr>
+                      <w:rFonts w:asciiTheme="minorHAnsi" w:eastAsia="Open Sans" w:hAnsiTheme="minorHAnsi" w:cs="Open Sans"/>
+                      <w:sz w:val="20"/>
+                      <w:szCs w:val="20"/>
+                    </w:rPr>
+                  </w:pPr>
+                  <w:r>
+                    <w:rPr>
+                      <w:rFonts w:asciiTheme="minorHAnsi" w:eastAsia="Open Sans" w:hAnsiTheme="minorHAnsi" w:cs="Open Sans"/>
+                      <w:sz w:val="20"/>
+                      <w:szCs w:val="20"/>
+                    </w:rPr>
+                    <w:t>grade = input("Enter your grade:").upper()</w:t>
+                  </w:r>
+                </w:p>
+                <w:p>
+                  <w:pPr>
+                    <w:widowControl w:val="0"/>
+                    <w:spacing w:line="240" w:lineRule="auto"/>
+                    <w:rPr>
+                      <w:rFonts w:asciiTheme="minorHAnsi" w:eastAsia="Open Sans" w:hAnsiTheme="minorHAnsi" w:cs="Open Sans"/>
+                      <w:sz w:val="20"/>
+                      <w:szCs w:val="20"/>
+                    </w:rPr>
+                  </w:pPr>
+                </w:p>
+                <w:p>
+                  <w:pPr>
+                    <w:widowControl w:val="0"/>
+                    <w:spacing w:line="240" w:lineRule="auto"/>
+                    <w:rPr>
+                      <w:rFonts w:asciiTheme="minorHAnsi" w:eastAsia="Open Sans" w:hAnsiTheme="minorHAnsi" w:cs="Open Sans"/>
+                      <w:sz w:val="20"/>
+                      <w:szCs w:val="20"/>
+                    </w:rPr>
+                  </w:pPr>
+                  <w:r>
+                    <w:rPr>
+                      <w:rFonts w:asciiTheme="minorHAnsi" w:eastAsia="Open Sans" w:hAnsiTheme="minorHAnsi" w:cs="Open Sans"/>
+                      <w:sz w:val="20"/>
+                      <w:szCs w:val="20"/>
+                    </w:rPr>
+                    <w:t>if(grade == 'A'):</w:t>
+                  </w:r>
+                </w:p>
+                <w:p>
+                  <w:pPr>
+                    <w:widowControl w:val="0"/>
+                    <w:spacing w:line="240" w:lineRule="auto"/>
+                    <w:rPr>
+                      <w:rFonts w:asciiTheme="minorHAnsi" w:eastAsia="Open Sans" w:hAnsiTheme="minorHAnsi" w:cs="Open Sans"/>
+                      <w:sz w:val="20"/>
+                      <w:szCs w:val="20"/>
+                    </w:rPr>
+                  </w:pPr>
+                  <w:r>
+                    <w:rPr>
+                      <w:rFonts w:asciiTheme="minorHAnsi" w:eastAsia="Open Sans" w:hAnsiTheme="minorHAnsi" w:cs="Open Sans"/>
+                      <w:sz w:val="20"/>
+                      <w:szCs w:val="20"/>
+                    </w:rPr>
+                    <w:t xml:space="preserve">    print("Good Job")</w:t>
+                  </w:r>
+                </w:p>
+                <w:p>
+                  <w:pPr>
+                    <w:widowControl w:val="0"/>
+                    <w:spacing w:line="240" w:lineRule="auto"/>
+                    <w:rPr>
+                      <w:rFonts w:asciiTheme="minorHAnsi" w:eastAsia="Open Sans" w:hAnsiTheme="minorHAnsi" w:cs="Open Sans"/>
+                      <w:sz w:val="20"/>
+                      <w:szCs w:val="20"/>
+                    </w:rPr>
+                  </w:pPr>
+                  <w:proofErr w:type="spellStart"/>
+                  <w:r>
+                    <w:rPr>
+                      <w:rFonts w:asciiTheme="minorHAnsi" w:eastAsia="Open Sans" w:hAnsiTheme="minorHAnsi" w:cs="Open Sans"/>
+                      <w:sz w:val="20"/>
+                      <w:szCs w:val="20"/>
+                    </w:rPr>
+                    <w:t>elif</w:t>
+                  </w:r>
+                  <w:proofErr w:type="spellEnd"/>
+                  <w:r>
+                    <w:rPr>
+                      <w:rFonts w:asciiTheme="minorHAnsi" w:eastAsia="Open Sans" w:hAnsiTheme="minorHAnsi" w:cs="Open Sans"/>
+                      <w:sz w:val="20"/>
+                      <w:szCs w:val="20"/>
+                    </w:rPr>
+                    <w:t>(grade == 'B'):</w:t>
+                  </w:r>
+                </w:p>
+                <w:p>
+                  <w:pPr>
+                    <w:widowControl w:val="0"/>
+                    <w:spacing w:line="240" w:lineRule="auto"/>
+                    <w:rPr>
+                      <w:rFonts w:asciiTheme="minorHAnsi" w:eastAsia="Open Sans" w:hAnsiTheme="minorHAnsi" w:cs="Open Sans"/>
+                      <w:sz w:val="20"/>
+                      <w:szCs w:val="20"/>
+                    </w:rPr>
+                  </w:pPr>
+                  <w:r>
+                    <w:rPr>
+                      <w:rFonts w:asciiTheme="minorHAnsi" w:eastAsia="Open Sans" w:hAnsiTheme="minorHAnsi" w:cs="Open Sans"/>
+                      <w:sz w:val="20"/>
+                      <w:szCs w:val="20"/>
+                    </w:rPr>
+                    <w:t xml:space="preserve">    print("Pretty Job")    </w:t>
+                  </w:r>
+                </w:p>
+                <w:p>
+                  <w:pPr>
+                    <w:widowControl w:val="0"/>
+                    <w:spacing w:line="240" w:lineRule="auto"/>
+                    <w:rPr>
+                      <w:rFonts w:asciiTheme="minorHAnsi" w:eastAsia="Open Sans" w:hAnsiTheme="minorHAnsi" w:cs="Open Sans"/>
+                      <w:sz w:val="20"/>
+                      <w:szCs w:val="20"/>
+                    </w:rPr>
+                  </w:pPr>
+                  <w:proofErr w:type="spellStart"/>
+                  <w:r>
+                    <w:rPr>
+                      <w:rFonts w:asciiTheme="minorHAnsi" w:eastAsia="Open Sans" w:hAnsiTheme="minorHAnsi" w:cs="Open Sans"/>
+                      <w:sz w:val="20"/>
+                      <w:szCs w:val="20"/>
+                    </w:rPr>
+                    <w:t>elif</w:t>
+                  </w:r>
+                  <w:proofErr w:type="spellEnd"/>
+                  <w:r>
+                    <w:rPr>
+                      <w:rFonts w:asciiTheme="minorHAnsi" w:eastAsia="Open Sans" w:hAnsiTheme="minorHAnsi" w:cs="Open Sans"/>
+                      <w:sz w:val="20"/>
+                      <w:szCs w:val="20"/>
+                    </w:rPr>
+                    <w:t>(grade == 'C'):</w:t>
+                  </w:r>
+                </w:p>
+                <w:p>
+                  <w:pPr>
+                    <w:widowControl w:val="0"/>
+                    <w:spacing w:line="240" w:lineRule="auto"/>
+                    <w:rPr>
+                      <w:rFonts w:asciiTheme="minorHAnsi" w:eastAsia="Open Sans" w:hAnsiTheme="minorHAnsi" w:cs="Open Sans"/>
+                      <w:sz w:val="20"/>
+                      <w:szCs w:val="20"/>
+                    </w:rPr>
+                  </w:pPr>
+                  <w:r>
+                    <w:rPr>
+                      <w:rFonts w:asciiTheme="minorHAnsi" w:eastAsia="Open Sans" w:hAnsiTheme="minorHAnsi" w:cs="Open Sans"/>
+                      <w:sz w:val="20"/>
+                      <w:szCs w:val="20"/>
+                    </w:rPr>
+                    <w:t xml:space="preserve">    print("Passed")    </w:t>
+                  </w:r>
+                </w:p>
+                <w:p>
+                  <w:pPr>
+                    <w:widowControl w:val="0"/>
+                    <w:spacing w:line="240" w:lineRule="auto"/>
+                    <w:rPr>
+                      <w:rFonts w:asciiTheme="minorHAnsi" w:eastAsia="Open Sans" w:hAnsiTheme="minorHAnsi" w:cs="Open Sans"/>
+                      <w:sz w:val="20"/>
+                      <w:szCs w:val="20"/>
+                    </w:rPr>
+                  </w:pPr>
+                  <w:proofErr w:type="spellStart"/>
+                  <w:r>
+                    <w:rPr>
+                      <w:rFonts w:asciiTheme="minorHAnsi" w:eastAsia="Open Sans" w:hAnsiTheme="minorHAnsi" w:cs="Open Sans"/>
+                      <w:sz w:val="20"/>
+                      <w:szCs w:val="20"/>
+                    </w:rPr>
+                    <w:t>elif</w:t>
+                  </w:r>
+                  <w:proofErr w:type="spellEnd"/>
+                  <w:r>
+                    <w:rPr>
+                      <w:rFonts w:asciiTheme="minorHAnsi" w:eastAsia="Open Sans" w:hAnsiTheme="minorHAnsi" w:cs="Open Sans"/>
+                      <w:sz w:val="20"/>
+                      <w:szCs w:val="20"/>
+                    </w:rPr>
+                    <w:t>(grade == 'D'):</w:t>
+                  </w:r>
+                </w:p>
+                <w:p>
+                  <w:pPr>
+                    <w:widowControl w:val="0"/>
+                    <w:spacing w:line="240" w:lineRule="auto"/>
+                    <w:rPr>
+                      <w:rFonts w:asciiTheme="minorHAnsi" w:eastAsia="Open Sans" w:hAnsiTheme="minorHAnsi" w:cs="Open Sans"/>
+                      <w:sz w:val="20"/>
+                      <w:szCs w:val="20"/>
+                    </w:rPr>
+                  </w:pPr>
+                  <w:r>
+                    <w:rPr>
+                      <w:rFonts w:asciiTheme="minorHAnsi" w:eastAsia="Open Sans" w:hAnsiTheme="minorHAnsi" w:cs="Open Sans"/>
+                      <w:sz w:val="20"/>
+                      <w:szCs w:val="20"/>
+                    </w:rPr>
+                    <w:t xml:space="preserve">    print("Not Good") </w:t>
+                  </w:r>
+                </w:p>
+                <w:p>
+                  <w:pPr>
+                    <w:widowControl w:val="0"/>
+                    <w:spacing w:line="240" w:lineRule="auto"/>
+                    <w:rPr>
+                      <w:rFonts w:asciiTheme="minorHAnsi" w:eastAsia="Open Sans" w:hAnsiTheme="minorHAnsi" w:cs="Open Sans"/>
+                      <w:sz w:val="20"/>
+                      <w:szCs w:val="20"/>
+                    </w:rPr>
+                  </w:pPr>
+                  <w:proofErr w:type="spellStart"/>
+                  <w:r>
+                    <w:rPr>
+                      <w:rFonts w:asciiTheme="minorHAnsi" w:eastAsia="Open Sans" w:hAnsiTheme="minorHAnsi" w:cs="Open Sans"/>
+                      <w:sz w:val="20"/>
+                      <w:szCs w:val="20"/>
+                    </w:rPr>
+                    <w:t>elif</w:t>
+                  </w:r>
+                  <w:proofErr w:type="spellEnd"/>
+                  <w:r>
+                    <w:rPr>
+                      <w:rFonts w:asciiTheme="minorHAnsi" w:eastAsia="Open Sans" w:hAnsiTheme="minorHAnsi" w:cs="Open Sans"/>
+                      <w:sz w:val="20"/>
+                      <w:szCs w:val="20"/>
+                    </w:rPr>
+                    <w:t>(grade == 'E' or grade == "F"):</w:t>
+                  </w:r>
+                </w:p>
+                <w:p>
+                  <w:pPr>
+                    <w:widowControl w:val="0"/>
+                    <w:spacing w:line="240" w:lineRule="auto"/>
+                    <w:rPr>
+                      <w:rFonts w:asciiTheme="minorHAnsi" w:eastAsia="Open Sans" w:hAnsiTheme="minorHAnsi" w:cs="Open Sans"/>
+                      <w:sz w:val="20"/>
+                      <w:szCs w:val="20"/>
+                    </w:rPr>
+                  </w:pPr>
+                  <w:r>
+                    <w:rPr>
+                      <w:rFonts w:asciiTheme="minorHAnsi" w:eastAsia="Open Sans" w:hAnsiTheme="minorHAnsi" w:cs="Open Sans"/>
+                      <w:sz w:val="20"/>
+                      <w:szCs w:val="20"/>
+                    </w:rPr>
+                    <w:t xml:space="preserve">    print("Failed")</w:t>
+                  </w:r>
+                </w:p>
+                <w:p>
+                  <w:pPr>
+                    <w:widowControl w:val="0"/>
+                    <w:spacing w:line="240" w:lineRule="auto"/>
+                    <w:rPr>
+                      <w:rFonts w:asciiTheme="minorHAnsi" w:eastAsia="Open Sans" w:hAnsiTheme="minorHAnsi" w:cs="Open Sans"/>
+                      <w:sz w:val="20"/>
+                      <w:szCs w:val="20"/>
+                    </w:rPr>
+                  </w:pPr>
+                  <w:r>
+                    <w:rPr>
+                      <w:rFonts w:asciiTheme="minorHAnsi" w:eastAsia="Open Sans" w:hAnsiTheme="minorHAnsi" w:cs="Open Sans"/>
+                      <w:sz w:val="20"/>
+                      <w:szCs w:val="20"/>
+                    </w:rPr>
+                    <w:t>else:</w:t>
+                  </w:r>
+                </w:p>
+                <w:p>
+                  <w:pPr>
+                    <w:widowControl w:val="0"/>
+                    <w:spacing w:line="240" w:lineRule="auto"/>
+                    <w:rPr>
+                      <w:rFonts w:asciiTheme="minorHAnsi" w:eastAsia="Open Sans" w:hAnsiTheme="minorHAnsi" w:cs="Open Sans"/>
+                      <w:sz w:val="20"/>
+                      <w:szCs w:val="20"/>
+                    </w:rPr>
+                  </w:pPr>
+                  <w:r>
+                    <w:rPr>
+                      <w:rFonts w:asciiTheme="minorHAnsi" w:eastAsia="Open Sans" w:hAnsiTheme="minorHAnsi" w:cs="Open Sans"/>
+                      <w:sz w:val="20"/>
+                      <w:szCs w:val="20"/>
+                    </w:rPr>
+                    <w:t xml:space="preserve">  print("Grade not </w:t>
+                  </w:r>
+                  <w:proofErr w:type="spellStart"/>
+                  <w:r>
+                    <w:rPr>
+                      <w:rFonts w:asciiTheme="minorHAnsi" w:eastAsia="Open Sans" w:hAnsiTheme="minorHAnsi" w:cs="Open Sans"/>
+                      <w:sz w:val="20"/>
+                      <w:szCs w:val="20"/>
+                    </w:rPr>
+                    <w:t>recognised</w:t>
+                  </w:r>
+                  <w:proofErr w:type="spellEnd"/>
+                  <w:r>
+                    <w:rPr>
+                      <w:rFonts w:asciiTheme="minorHAnsi" w:eastAsia="Open Sans" w:hAnsiTheme="minorHAnsi" w:cs="Open Sans"/>
+                      <w:sz w:val="20"/>
+                      <w:szCs w:val="20"/>
+                    </w:rPr>
+                    <w:t xml:space="preserve">")  </w:t>
+                  </w:r>
+                </w:p>
               </w:tc>
             </w:tr>
           </w:tbl>
@@ -2984,7 +4983,6 @@
               </w:rPr>
               <w:t>20</w:t>
             </w:r>
-            <w:proofErr w:type="gramStart"/>
             <w:r>
               <w:rPr>
                 <w:rFonts w:asciiTheme="minorHAnsi" w:eastAsia="Open Sans" w:hAnsiTheme="minorHAnsi" w:cs="Open Sans"/>
@@ -3009,16 +5007,7 @@
                 <w:sz w:val="20"/>
                 <w:szCs w:val="20"/>
               </w:rPr>
-              <w:t>total</w:t>
-            </w:r>
-            <w:proofErr w:type="gramEnd"/>
-            <w:r>
-              <w:rPr>
-                <w:rFonts w:asciiTheme="minorHAnsi" w:eastAsia="Open Sans" w:hAnsiTheme="minorHAnsi" w:cs="Open Sans"/>
-                <w:sz w:val="20"/>
-                <w:szCs w:val="20"/>
-              </w:rPr>
-              <w:t xml:space="preserve"> marking for unit)</w:t>
+              <w:t>total marking for unit)</w:t>
             </w:r>
           </w:p>
         </w:tc>
@@ -3175,7 +5164,16 @@
                 <w:sz w:val="20"/>
                 <w:szCs w:val="20"/>
               </w:rPr>
-              <w:t xml:space="preserve"> and upload to the LMS platform or as advised by the instructors.</w:t>
+              <w:t xml:space="preserve"> and upload to the LMS platform or </w:t>
+            </w:r>
+            <w:r>
+              <w:rPr>
+                <w:rFonts w:asciiTheme="minorHAnsi" w:eastAsia="Open Sans" w:hAnsiTheme="minorHAnsi" w:cs="Open Sans"/>
+                <w:sz w:val="20"/>
+                <w:szCs w:val="20"/>
+              </w:rPr>
+              <w:lastRenderedPageBreak/>
+              <w:t>as advised by the instructors.</w:t>
             </w:r>
           </w:p>
           <w:p>
@@ -3266,7 +5264,7 @@
 </file>
 
 <file path=word/endnotes.xml><?xml version="1.0" encoding="utf-8"?>
-<w:endnotes xmlns:wpc="http://schemas.microsoft.com/office/word/2010/wordprocessingCanvas" xmlns:cx="http://schemas.microsoft.com/office/drawing/2014/chartex" xmlns:cx1="http://schemas.microsoft.com/office/drawing/2015/9/8/chartex" xmlns:cx2="http://schemas.microsoft.com/office/drawing/2015/10/21/chartex" xmlns:cx3="http://schemas.microsoft.com/office/drawing/2016/5/9/chartex" xmlns:cx4="http://schemas.microsoft.com/office/drawing/2016/5/10/chartex" xmlns:cx5="http://schemas.microsoft.com/office/drawing/2016/5/11/chartex" xmlns:cx6="http://schemas.microsoft.com/office/drawing/2016/5/12/chartex" xmlns:cx7="http://schemas.microsoft.com/office/drawing/2016/5/13/chartex" xmlns:cx8="http://schemas.microsoft.com/office/drawing/2016/5/14/chartex" xmlns:mc="http://schemas.openxmlformats.org/markup-compatibility/2006" xmlns:aink="http://schemas.microsoft.com/office/drawing/2016/ink" xmlns:am3d="http://schemas.microsoft.com/office/drawing/2017/model3d" xmlns:o="urn:schemas-microsoft-com:office:office" xmlns:r="http://schemas.openxmlformats.org/officeDocument/2006/relationships" xmlns:m="http://schemas.openxmlformats.org/officeDocument/2006/math" xmlns:v="urn:schemas-microsoft-com:vml" xmlns:wp14="http://schemas.microsoft.com/office/word/2010/wordprocessingDrawing" xmlns:wp="http://schemas.openxmlformats.org/drawingml/2006/wordprocessingDrawing" xmlns:w10="urn:schemas-microsoft-com:office:word" xmlns:w="http://schemas.openxmlformats.org/wordprocessingml/2006/main" xmlns:w14="http://schemas.microsoft.com/office/word/2010/wordml" xmlns:w15="http://schemas.microsoft.com/office/word/2012/wordml" xmlns:w16cex="http://schemas.microsoft.com/office/word/2018/wordml/cex" xmlns:w16cid="http://schemas.microsoft.com/office/word/2016/wordml/cid" xmlns:w16="http://schemas.microsoft.com/office/word/2018/wordml" xmlns:w16sdtdh="http://schemas.microsoft.com/office/word/2020/wordml/sdtdatahash" xmlns:w16se="http://schemas.microsoft.com/office/word/2015/wordml/symex" xmlns:wpg="http://schemas.microsoft.com/office/word/2010/wordprocessingGroup" xmlns:wpi="http://schemas.microsoft.com/office/word/2010/wordprocessingInk" xmlns:wne="http://schemas.microsoft.com/office/word/2006/wordml" xmlns:wps="http://schemas.microsoft.com/office/word/2010/wordprocessingShape" mc:Ignorable="w14 w15 w16se w16cid w16 w16cex w16sdtdh wp14">
+<w:endnotes xmlns:wpc="http://schemas.microsoft.com/office/word/2010/wordprocessingCanvas" xmlns:mc="http://schemas.openxmlformats.org/markup-compatibility/2006" xmlns:o="urn:schemas-microsoft-com:office:office" xmlns:r="http://schemas.openxmlformats.org/officeDocument/2006/relationships" xmlns:m="http://schemas.openxmlformats.org/officeDocument/2006/math" xmlns:v="urn:schemas-microsoft-com:vml" xmlns:wp14="http://schemas.microsoft.com/office/word/2010/wordprocessingDrawing" xmlns:wp="http://schemas.openxmlformats.org/drawingml/2006/wordprocessingDrawing" xmlns:w10="urn:schemas-microsoft-com:office:word" xmlns:w="http://schemas.openxmlformats.org/wordprocessingml/2006/main" xmlns:w14="http://schemas.microsoft.com/office/word/2010/wordml" xmlns:w15="http://schemas.microsoft.com/office/word/2012/wordml" xmlns:wpg="http://schemas.microsoft.com/office/word/2010/wordprocessingGroup" xmlns:wpi="http://schemas.microsoft.com/office/word/2010/wordprocessingInk" xmlns:wne="http://schemas.microsoft.com/office/word/2006/wordml" xmlns:wps="http://schemas.microsoft.com/office/word/2010/wordprocessingShape" mc:Ignorable="w14 w15 wp14">
   <w:endnote w:type="separator" w:id="-1">
     <w:p>
       <w:pPr>
@@ -3291,7 +5289,7 @@
 </file>
 
 <file path=word/footer1.xml><?xml version="1.0" encoding="utf-8"?>
-<w:ftr xmlns:wpc="http://schemas.microsoft.com/office/word/2010/wordprocessingCanvas" xmlns:cx="http://schemas.microsoft.com/office/drawing/2014/chartex" xmlns:cx1="http://schemas.microsoft.com/office/drawing/2015/9/8/chartex" xmlns:cx2="http://schemas.microsoft.com/office/drawing/2015/10/21/chartex" xmlns:cx3="http://schemas.microsoft.com/office/drawing/2016/5/9/chartex" xmlns:cx4="http://schemas.microsoft.com/office/drawing/2016/5/10/chartex" xmlns:cx5="http://schemas.microsoft.com/office/drawing/2016/5/11/chartex" xmlns:cx6="http://schemas.microsoft.com/office/drawing/2016/5/12/chartex" xmlns:cx7="http://schemas.microsoft.com/office/drawing/2016/5/13/chartex" xmlns:cx8="http://schemas.microsoft.com/office/drawing/2016/5/14/chartex" xmlns:mc="http://schemas.openxmlformats.org/markup-compatibility/2006" xmlns:aink="http://schemas.microsoft.com/office/drawing/2016/ink" xmlns:am3d="http://schemas.microsoft.com/office/drawing/2017/model3d" xmlns:o="urn:schemas-microsoft-com:office:office" xmlns:r="http://schemas.openxmlformats.org/officeDocument/2006/relationships" xmlns:m="http://schemas.openxmlformats.org/officeDocument/2006/math" xmlns:v="urn:schemas-microsoft-com:vml" xmlns:wp14="http://schemas.microsoft.com/office/word/2010/wordprocessingDrawing" xmlns:wp="http://schemas.openxmlformats.org/drawingml/2006/wordprocessingDrawing" xmlns:w10="urn:schemas-microsoft-com:office:word" xmlns:w="http://schemas.openxmlformats.org/wordprocessingml/2006/main" xmlns:w14="http://schemas.microsoft.com/office/word/2010/wordml" xmlns:w15="http://schemas.microsoft.com/office/word/2012/wordml" xmlns:w16cex="http://schemas.microsoft.com/office/word/2018/wordml/cex" xmlns:w16cid="http://schemas.microsoft.com/office/word/2016/wordml/cid" xmlns:w16="http://schemas.microsoft.com/office/word/2018/wordml" xmlns:w16sdtdh="http://schemas.microsoft.com/office/word/2020/wordml/sdtdatahash" xmlns:w16se="http://schemas.microsoft.com/office/word/2015/wordml/symex" xmlns:wpg="http://schemas.microsoft.com/office/word/2010/wordprocessingGroup" xmlns:wpi="http://schemas.microsoft.com/office/word/2010/wordprocessingInk" xmlns:wne="http://schemas.microsoft.com/office/word/2006/wordml" xmlns:wps="http://schemas.microsoft.com/office/word/2010/wordprocessingShape" mc:Ignorable="w14 w15 w16se w16cid w16 w16cex w16sdtdh wp14">
+<w:ftr xmlns:wpc="http://schemas.microsoft.com/office/word/2010/wordprocessingCanvas" xmlns:mc="http://schemas.openxmlformats.org/markup-compatibility/2006" xmlns:o="urn:schemas-microsoft-com:office:office" xmlns:r="http://schemas.openxmlformats.org/officeDocument/2006/relationships" xmlns:m="http://schemas.openxmlformats.org/officeDocument/2006/math" xmlns:v="urn:schemas-microsoft-com:vml" xmlns:wp14="http://schemas.microsoft.com/office/word/2010/wordprocessingDrawing" xmlns:wp="http://schemas.openxmlformats.org/drawingml/2006/wordprocessingDrawing" xmlns:w10="urn:schemas-microsoft-com:office:word" xmlns:w="http://schemas.openxmlformats.org/wordprocessingml/2006/main" xmlns:w14="http://schemas.microsoft.com/office/word/2010/wordml" xmlns:w15="http://schemas.microsoft.com/office/word/2012/wordml" xmlns:wpg="http://schemas.microsoft.com/office/word/2010/wordprocessingGroup" xmlns:wpi="http://schemas.microsoft.com/office/word/2010/wordprocessingInk" xmlns:wne="http://schemas.microsoft.com/office/word/2006/wordml" xmlns:wps="http://schemas.microsoft.com/office/word/2010/wordprocessingShape" mc:Ignorable="w14 w15 wp14">
   <w:p>
     <w:pPr>
       <w:widowControl w:val="0"/>
@@ -3469,7 +5467,7 @@
               <w:sz w:val="20"/>
               <w:szCs w:val="20"/>
             </w:rPr>
-            <w:t>2</w:t>
+            <w:t>5</w:t>
           </w:r>
           <w:r>
             <w:rPr>
@@ -3488,7 +5486,7 @@
 </file>
 
 <file path=word/footnotes.xml><?xml version="1.0" encoding="utf-8"?>
-<w:footnotes xmlns:wpc="http://schemas.microsoft.com/office/word/2010/wordprocessingCanvas" xmlns:cx="http://schemas.microsoft.com/office/drawing/2014/chartex" xmlns:cx1="http://schemas.microsoft.com/office/drawing/2015/9/8/chartex" xmlns:cx2="http://schemas.microsoft.com/office/drawing/2015/10/21/chartex" xmlns:cx3="http://schemas.microsoft.com/office/drawing/2016/5/9/chartex" xmlns:cx4="http://schemas.microsoft.com/office/drawing/2016/5/10/chartex" xmlns:cx5="http://schemas.microsoft.com/office/drawing/2016/5/11/chartex" xmlns:cx6="http://schemas.microsoft.com/office/drawing/2016/5/12/chartex" xmlns:cx7="http://schemas.microsoft.com/office/drawing/2016/5/13/chartex" xmlns:cx8="http://schemas.microsoft.com/office/drawing/2016/5/14/chartex" xmlns:mc="http://schemas.openxmlformats.org/markup-compatibility/2006" xmlns:aink="http://schemas.microsoft.com/office/drawing/2016/ink" xmlns:am3d="http://schemas.microsoft.com/office/drawing/2017/model3d" xmlns:o="urn:schemas-microsoft-com:office:office" xmlns:r="http://schemas.openxmlformats.org/officeDocument/2006/relationships" xmlns:m="http://schemas.openxmlformats.org/officeDocument/2006/math" xmlns:v="urn:schemas-microsoft-com:vml" xmlns:wp14="http://schemas.microsoft.com/office/word/2010/wordprocessingDrawing" xmlns:wp="http://schemas.openxmlformats.org/drawingml/2006/wordprocessingDrawing" xmlns:w10="urn:schemas-microsoft-com:office:word" xmlns:w="http://schemas.openxmlformats.org/wordprocessingml/2006/main" xmlns:w14="http://schemas.microsoft.com/office/word/2010/wordml" xmlns:w15="http://schemas.microsoft.com/office/word/2012/wordml" xmlns:w16cex="http://schemas.microsoft.com/office/word/2018/wordml/cex" xmlns:w16cid="http://schemas.microsoft.com/office/word/2016/wordml/cid" xmlns:w16="http://schemas.microsoft.com/office/word/2018/wordml" xmlns:w16sdtdh="http://schemas.microsoft.com/office/word/2020/wordml/sdtdatahash" xmlns:w16se="http://schemas.microsoft.com/office/word/2015/wordml/symex" xmlns:wpg="http://schemas.microsoft.com/office/word/2010/wordprocessingGroup" xmlns:wpi="http://schemas.microsoft.com/office/word/2010/wordprocessingInk" xmlns:wne="http://schemas.microsoft.com/office/word/2006/wordml" xmlns:wps="http://schemas.microsoft.com/office/word/2010/wordprocessingShape" mc:Ignorable="w14 w15 w16se w16cid w16 w16cex w16sdtdh wp14">
+<w:footnotes xmlns:wpc="http://schemas.microsoft.com/office/word/2010/wordprocessingCanvas" xmlns:mc="http://schemas.openxmlformats.org/markup-compatibility/2006" xmlns:o="urn:schemas-microsoft-com:office:office" xmlns:r="http://schemas.openxmlformats.org/officeDocument/2006/relationships" xmlns:m="http://schemas.openxmlformats.org/officeDocument/2006/math" xmlns:v="urn:schemas-microsoft-com:vml" xmlns:wp14="http://schemas.microsoft.com/office/word/2010/wordprocessingDrawing" xmlns:wp="http://schemas.openxmlformats.org/drawingml/2006/wordprocessingDrawing" xmlns:w10="urn:schemas-microsoft-com:office:word" xmlns:w="http://schemas.openxmlformats.org/wordprocessingml/2006/main" xmlns:w14="http://schemas.microsoft.com/office/word/2010/wordml" xmlns:w15="http://schemas.microsoft.com/office/word/2012/wordml" xmlns:wpg="http://schemas.microsoft.com/office/word/2010/wordprocessingGroup" xmlns:wpi="http://schemas.microsoft.com/office/word/2010/wordprocessingInk" xmlns:wne="http://schemas.microsoft.com/office/word/2006/wordml" xmlns:wps="http://schemas.microsoft.com/office/word/2010/wordprocessingShape" mc:Ignorable="w14 w15 wp14">
   <w:footnote w:type="separator" w:id="-1">
     <w:p>
       <w:pPr>
@@ -3513,8 +5511,8 @@
 </file>
 
 <file path=word/numbering.xml><?xml version="1.0" encoding="utf-8"?>
-<w:numbering xmlns:wpc="http://schemas.microsoft.com/office/word/2010/wordprocessingCanvas" xmlns:cx="http://schemas.microsoft.com/office/drawing/2014/chartex" xmlns:cx1="http://schemas.microsoft.com/office/drawing/2015/9/8/chartex" xmlns:cx2="http://schemas.microsoft.com/office/drawing/2015/10/21/chartex" xmlns:cx3="http://schemas.microsoft.com/office/drawing/2016/5/9/chartex" xmlns:cx4="http://schemas.microsoft.com/office/drawing/2016/5/10/chartex" xmlns:cx5="http://schemas.microsoft.com/office/drawing/2016/5/11/chartex" xmlns:cx6="http://schemas.microsoft.com/office/drawing/2016/5/12/chartex" xmlns:cx7="http://schemas.microsoft.com/office/drawing/2016/5/13/chartex" xmlns:cx8="http://schemas.microsoft.com/office/drawing/2016/5/14/chartex" xmlns:mc="http://schemas.openxmlformats.org/markup-compatibility/2006" xmlns:aink="http://schemas.microsoft.com/office/drawing/2016/ink" xmlns:am3d="http://schemas.microsoft.com/office/drawing/2017/model3d" xmlns:o="urn:schemas-microsoft-com:office:office" xmlns:r="http://schemas.openxmlformats.org/officeDocument/2006/relationships" xmlns:m="http://schemas.openxmlformats.org/officeDocument/2006/math" xmlns:v="urn:schemas-microsoft-com:vml" xmlns:wp14="http://schemas.microsoft.com/office/word/2010/wordprocessingDrawing" xmlns:wp="http://schemas.openxmlformats.org/drawingml/2006/wordprocessingDrawing" xmlns:w10="urn:schemas-microsoft-com:office:word" xmlns:w="http://schemas.openxmlformats.org/wordprocessingml/2006/main" xmlns:w14="http://schemas.microsoft.com/office/word/2010/wordml" xmlns:w15="http://schemas.microsoft.com/office/word/2012/wordml" xmlns:w16cex="http://schemas.microsoft.com/office/word/2018/wordml/cex" xmlns:w16cid="http://schemas.microsoft.com/office/word/2016/wordml/cid" xmlns:w16="http://schemas.microsoft.com/office/word/2018/wordml" xmlns:w16sdtdh="http://schemas.microsoft.com/office/word/2020/wordml/sdtdatahash" xmlns:w16se="http://schemas.microsoft.com/office/word/2015/wordml/symex" xmlns:wpg="http://schemas.microsoft.com/office/word/2010/wordprocessingGroup" xmlns:wpi="http://schemas.microsoft.com/office/word/2010/wordprocessingInk" xmlns:wne="http://schemas.microsoft.com/office/word/2006/wordml" xmlns:wps="http://schemas.microsoft.com/office/word/2010/wordprocessingShape" mc:Ignorable="w14 w15 w16se w16cid w16 w16cex w16sdtdh wp14">
-  <w:abstractNum w:abstractNumId="0" w15:restartNumberingAfterBreak="0">
+<w:numbering xmlns:wpc="http://schemas.microsoft.com/office/word/2010/wordprocessingCanvas" xmlns:mc="http://schemas.openxmlformats.org/markup-compatibility/2006" xmlns:o="urn:schemas-microsoft-com:office:office" xmlns:r="http://schemas.openxmlformats.org/officeDocument/2006/relationships" xmlns:m="http://schemas.openxmlformats.org/officeDocument/2006/math" xmlns:v="urn:schemas-microsoft-com:vml" xmlns:wp14="http://schemas.microsoft.com/office/word/2010/wordprocessingDrawing" xmlns:wp="http://schemas.openxmlformats.org/drawingml/2006/wordprocessingDrawing" xmlns:w10="urn:schemas-microsoft-com:office:word" xmlns:w="http://schemas.openxmlformats.org/wordprocessingml/2006/main" xmlns:w14="http://schemas.microsoft.com/office/word/2010/wordml" xmlns:w15="http://schemas.microsoft.com/office/word/2012/wordml" xmlns:wpg="http://schemas.microsoft.com/office/word/2010/wordprocessingGroup" xmlns:wpi="http://schemas.microsoft.com/office/word/2010/wordprocessingInk" xmlns:wne="http://schemas.microsoft.com/office/word/2006/wordml" xmlns:wps="http://schemas.microsoft.com/office/word/2010/wordprocessingShape" mc:Ignorable="w14 w15 wp14">
+  <w:abstractNum w:abstractNumId="0">
     <w:nsid w:val="25876C10"/>
     <w:multiLevelType w:val="multilevel"/>
     <w:tmpl w:val="DC9271F6"/>
@@ -3627,7 +5625,7 @@
       </w:rPr>
     </w:lvl>
   </w:abstractNum>
-  <w:abstractNum w:abstractNumId="1" w15:restartNumberingAfterBreak="0">
+  <w:abstractNum w:abstractNumId="1">
     <w:nsid w:val="3BBE3A8C"/>
     <w:multiLevelType w:val="multilevel"/>
     <w:tmpl w:val="DC9271F6"/>
@@ -3740,7 +5738,7 @@
       </w:rPr>
     </w:lvl>
   </w:abstractNum>
-  <w:abstractNum w:abstractNumId="2" w15:restartNumberingAfterBreak="0">
+  <w:abstractNum w:abstractNumId="2">
     <w:nsid w:val="552A6CFF"/>
     <w:multiLevelType w:val="multilevel"/>
     <w:tmpl w:val="DC9271F6"/>
@@ -3853,7 +5851,7 @@
       </w:rPr>
     </w:lvl>
   </w:abstractNum>
-  <w:abstractNum w:abstractNumId="3" w15:restartNumberingAfterBreak="0">
+  <w:abstractNum w:abstractNumId="3">
     <w:nsid w:val="5FBC0720"/>
     <w:multiLevelType w:val="hybridMultilevel"/>
     <w:tmpl w:val="46441DA2"/>
@@ -3942,7 +5940,7 @@
       </w:pPr>
     </w:lvl>
   </w:abstractNum>
-  <w:abstractNum w:abstractNumId="4" w15:restartNumberingAfterBreak="0">
+  <w:abstractNum w:abstractNumId="4">
     <w:nsid w:val="5FF50AB3"/>
     <w:multiLevelType w:val="hybridMultilevel"/>
     <w:tmpl w:val="D79C05E6"/>
@@ -4050,14 +6048,14 @@
 </file>
 
 <file path=word/styles.xml><?xml version="1.0" encoding="utf-8"?>
-<w:styles xmlns:mc="http://schemas.openxmlformats.org/markup-compatibility/2006" xmlns:r="http://schemas.openxmlformats.org/officeDocument/2006/relationships" xmlns:w="http://schemas.openxmlformats.org/wordprocessingml/2006/main" xmlns:w14="http://schemas.microsoft.com/office/word/2010/wordml" xmlns:w15="http://schemas.microsoft.com/office/word/2012/wordml" xmlns:w16cex="http://schemas.microsoft.com/office/word/2018/wordml/cex" xmlns:w16cid="http://schemas.microsoft.com/office/word/2016/wordml/cid" xmlns:w16="http://schemas.microsoft.com/office/word/2018/wordml" xmlns:w16sdtdh="http://schemas.microsoft.com/office/word/2020/wordml/sdtdatahash" xmlns:w16se="http://schemas.microsoft.com/office/word/2015/wordml/symex" mc:Ignorable="w14 w15 w16se w16cid w16 w16cex w16sdtdh">
+<w:styles xmlns:mc="http://schemas.openxmlformats.org/markup-compatibility/2006" xmlns:r="http://schemas.openxmlformats.org/officeDocument/2006/relationships" xmlns:w="http://schemas.openxmlformats.org/wordprocessingml/2006/main" xmlns:w14="http://schemas.microsoft.com/office/word/2010/wordml" xmlns:w15="http://schemas.microsoft.com/office/word/2012/wordml" mc:Ignorable="w14 w15">
   <w:docDefaults>
     <w:rPrDefault>
       <w:rPr>
         <w:rFonts w:ascii="Arial" w:eastAsia="Arial" w:hAnsi="Arial" w:cs="Arial"/>
         <w:sz w:val="22"/>
         <w:szCs w:val="22"/>
-        <w:lang w:val="en" w:eastAsia="en-NG" w:bidi="ar-SA"/>
+        <w:lang w:val="en" w:eastAsia="en-US" w:bidi="ar-SA"/>
       </w:rPr>
     </w:rPrDefault>
     <w:pPrDefault>
@@ -4066,7 +6064,7 @@
       </w:pPr>
     </w:pPrDefault>
   </w:docDefaults>
-  <w:latentStyles w:defLockedState="0" w:defUIPriority="99" w:defSemiHidden="0" w:defUnhideWhenUsed="0" w:defQFormat="0" w:count="376">
+  <w:latentStyles w:defLockedState="0" w:defUIPriority="99" w:defSemiHidden="0" w:defUnhideWhenUsed="0" w:defQFormat="0" w:count="371">
     <w:lsdException w:name="Normal" w:uiPriority="0" w:qFormat="1"/>
     <w:lsdException w:name="heading 1" w:uiPriority="9" w:qFormat="1"/>
     <w:lsdException w:name="heading 2" w:semiHidden="1" w:uiPriority="9" w:unhideWhenUsed="1" w:qFormat="1"/>
@@ -4438,11 +6436,6 @@
     <w:lsdException w:name="List Table 5 Dark Accent 6" w:uiPriority="50"/>
     <w:lsdException w:name="List Table 6 Colorful Accent 6" w:uiPriority="51"/>
     <w:lsdException w:name="List Table 7 Colorful Accent 6" w:uiPriority="52"/>
-    <w:lsdException w:name="Mention" w:semiHidden="1" w:unhideWhenUsed="1"/>
-    <w:lsdException w:name="Smart Hyperlink" w:semiHidden="1" w:unhideWhenUsed="1"/>
-    <w:lsdException w:name="Hashtag" w:semiHidden="1" w:unhideWhenUsed="1"/>
-    <w:lsdException w:name="Unresolved Mention" w:semiHidden="1" w:unhideWhenUsed="1"/>
-    <w:lsdException w:name="Smart Link" w:semiHidden="1" w:unhideWhenUsed="1"/>
   </w:latentStyles>
   <w:style w:type="paragraph" w:default="1" w:styleId="Normal">
     <w:name w:val="Normal"/>
@@ -4623,6 +6616,7 @@
     <w:tblPr>
       <w:tblStyleRowBandSize w:val="1"/>
       <w:tblStyleColBandSize w:val="1"/>
+      <w:tblInd w:w="0" w:type="dxa"/>
       <w:tblCellMar>
         <w:top w:w="100" w:type="dxa"/>
         <w:left w:w="100" w:type="dxa"/>
@@ -4636,6 +6630,7 @@
     <w:tblPr>
       <w:tblStyleRowBandSize w:val="1"/>
       <w:tblStyleColBandSize w:val="1"/>
+      <w:tblInd w:w="0" w:type="dxa"/>
       <w:tblCellMar>
         <w:top w:w="100" w:type="dxa"/>
         <w:left w:w="100" w:type="dxa"/>
@@ -4649,6 +6644,7 @@
     <w:tblPr>
       <w:tblStyleRowBandSize w:val="1"/>
       <w:tblStyleColBandSize w:val="1"/>
+      <w:tblInd w:w="0" w:type="dxa"/>
       <w:tblCellMar>
         <w:top w:w="100" w:type="dxa"/>
         <w:left w:w="100" w:type="dxa"/>
@@ -4662,6 +6658,7 @@
     <w:tblPr>
       <w:tblStyleRowBandSize w:val="1"/>
       <w:tblStyleColBandSize w:val="1"/>
+      <w:tblInd w:w="0" w:type="dxa"/>
       <w:tblCellMar>
         <w:top w:w="100" w:type="dxa"/>
         <w:left w:w="100" w:type="dxa"/>
@@ -4675,6 +6672,7 @@
     <w:tblPr>
       <w:tblStyleRowBandSize w:val="1"/>
       <w:tblStyleColBandSize w:val="1"/>
+      <w:tblInd w:w="0" w:type="dxa"/>
       <w:tblCellMar>
         <w:top w:w="100" w:type="dxa"/>
         <w:left w:w="100" w:type="dxa"/>
@@ -4688,6 +6686,7 @@
     <w:tblPr>
       <w:tblStyleRowBandSize w:val="1"/>
       <w:tblStyleColBandSize w:val="1"/>
+      <w:tblInd w:w="0" w:type="dxa"/>
       <w:tblCellMar>
         <w:top w:w="100" w:type="dxa"/>
         <w:left w:w="100" w:type="dxa"/>
@@ -4701,6 +6700,7 @@
     <w:tblPr>
       <w:tblStyleRowBandSize w:val="1"/>
       <w:tblStyleColBandSize w:val="1"/>
+      <w:tblInd w:w="0" w:type="dxa"/>
       <w:tblCellMar>
         <w:top w:w="100" w:type="dxa"/>
         <w:left w:w="100" w:type="dxa"/>
@@ -4714,6 +6714,7 @@
     <w:tblPr>
       <w:tblStyleRowBandSize w:val="1"/>
       <w:tblStyleColBandSize w:val="1"/>
+      <w:tblInd w:w="0" w:type="dxa"/>
       <w:tblCellMar>
         <w:top w:w="100" w:type="dxa"/>
         <w:left w:w="100" w:type="dxa"/>
@@ -4727,6 +6728,7 @@
     <w:tblPr>
       <w:tblStyleRowBandSize w:val="1"/>
       <w:tblStyleColBandSize w:val="1"/>
+      <w:tblInd w:w="0" w:type="dxa"/>
       <w:tblCellMar>
         <w:top w:w="100" w:type="dxa"/>
         <w:left w:w="100" w:type="dxa"/>
@@ -4740,6 +6742,7 @@
     <w:tblPr>
       <w:tblStyleRowBandSize w:val="1"/>
       <w:tblStyleColBandSize w:val="1"/>
+      <w:tblInd w:w="0" w:type="dxa"/>
       <w:tblCellMar>
         <w:top w:w="100" w:type="dxa"/>
         <w:left w:w="100" w:type="dxa"/>
@@ -4753,6 +6756,7 @@
     <w:tblPr>
       <w:tblStyleRowBandSize w:val="1"/>
       <w:tblStyleColBandSize w:val="1"/>
+      <w:tblInd w:w="0" w:type="dxa"/>
       <w:tblCellMar>
         <w:top w:w="100" w:type="dxa"/>
         <w:left w:w="100" w:type="dxa"/>
@@ -4766,6 +6770,7 @@
     <w:tblPr>
       <w:tblStyleRowBandSize w:val="1"/>
       <w:tblStyleColBandSize w:val="1"/>
+      <w:tblInd w:w="0" w:type="dxa"/>
       <w:tblCellMar>
         <w:top w:w="100" w:type="dxa"/>
         <w:left w:w="100" w:type="dxa"/>
@@ -4779,6 +6784,7 @@
     <w:tblPr>
       <w:tblStyleRowBandSize w:val="1"/>
       <w:tblStyleColBandSize w:val="1"/>
+      <w:tblInd w:w="0" w:type="dxa"/>
       <w:tblCellMar>
         <w:top w:w="100" w:type="dxa"/>
         <w:left w:w="100" w:type="dxa"/>
@@ -4792,6 +6798,7 @@
     <w:tblPr>
       <w:tblStyleRowBandSize w:val="1"/>
       <w:tblStyleColBandSize w:val="1"/>
+      <w:tblInd w:w="0" w:type="dxa"/>
       <w:tblCellMar>
         <w:top w:w="100" w:type="dxa"/>
         <w:left w:w="100" w:type="dxa"/>
@@ -4805,6 +6812,7 @@
     <w:tblPr>
       <w:tblStyleRowBandSize w:val="1"/>
       <w:tblStyleColBandSize w:val="1"/>
+      <w:tblInd w:w="0" w:type="dxa"/>
       <w:tblCellMar>
         <w:top w:w="100" w:type="dxa"/>
         <w:left w:w="100" w:type="dxa"/>
@@ -4818,6 +6826,7 @@
     <w:tblPr>
       <w:tblStyleRowBandSize w:val="1"/>
       <w:tblStyleColBandSize w:val="1"/>
+      <w:tblInd w:w="0" w:type="dxa"/>
       <w:tblCellMar>
         <w:top w:w="100" w:type="dxa"/>
         <w:left w:w="100" w:type="dxa"/>
@@ -4831,6 +6840,7 @@
     <w:tblPr>
       <w:tblStyleRowBandSize w:val="1"/>
       <w:tblStyleColBandSize w:val="1"/>
+      <w:tblInd w:w="0" w:type="dxa"/>
       <w:tblCellMar>
         <w:top w:w="100" w:type="dxa"/>
         <w:left w:w="100" w:type="dxa"/>
@@ -4844,6 +6854,7 @@
     <w:tblPr>
       <w:tblStyleRowBandSize w:val="1"/>
       <w:tblStyleColBandSize w:val="1"/>
+      <w:tblInd w:w="0" w:type="dxa"/>
       <w:tblCellMar>
         <w:top w:w="100" w:type="dxa"/>
         <w:left w:w="100" w:type="dxa"/>
@@ -4857,6 +6868,7 @@
     <w:tblPr>
       <w:tblStyleRowBandSize w:val="1"/>
       <w:tblStyleColBandSize w:val="1"/>
+      <w:tblInd w:w="0" w:type="dxa"/>
       <w:tblCellMar>
         <w:top w:w="100" w:type="dxa"/>
         <w:left w:w="100" w:type="dxa"/>
@@ -4870,6 +6882,7 @@
     <w:tblPr>
       <w:tblStyleRowBandSize w:val="1"/>
       <w:tblStyleColBandSize w:val="1"/>
+      <w:tblInd w:w="0" w:type="dxa"/>
       <w:tblCellMar>
         <w:top w:w="100" w:type="dxa"/>
         <w:left w:w="100" w:type="dxa"/>
@@ -4883,6 +6896,7 @@
     <w:tblPr>
       <w:tblStyleRowBandSize w:val="1"/>
       <w:tblStyleColBandSize w:val="1"/>
+      <w:tblInd w:w="0" w:type="dxa"/>
       <w:tblCellMar>
         <w:top w:w="100" w:type="dxa"/>
         <w:left w:w="100" w:type="dxa"/>
@@ -4896,6 +6910,7 @@
     <w:tblPr>
       <w:tblStyleRowBandSize w:val="1"/>
       <w:tblStyleColBandSize w:val="1"/>
+      <w:tblInd w:w="0" w:type="dxa"/>
       <w:tblCellMar>
         <w:top w:w="100" w:type="dxa"/>
         <w:left w:w="100" w:type="dxa"/>
@@ -4909,6 +6924,7 @@
     <w:tblPr>
       <w:tblStyleRowBandSize w:val="1"/>
       <w:tblStyleColBandSize w:val="1"/>
+      <w:tblInd w:w="0" w:type="dxa"/>
       <w:tblCellMar>
         <w:top w:w="100" w:type="dxa"/>
         <w:left w:w="100" w:type="dxa"/>
@@ -4922,6 +6938,7 @@
     <w:tblPr>
       <w:tblStyleRowBandSize w:val="1"/>
       <w:tblStyleColBandSize w:val="1"/>
+      <w:tblInd w:w="0" w:type="dxa"/>
       <w:tblCellMar>
         <w:top w:w="100" w:type="dxa"/>
         <w:left w:w="100" w:type="dxa"/>
@@ -4935,6 +6952,7 @@
     <w:tblPr>
       <w:tblStyleRowBandSize w:val="1"/>
       <w:tblStyleColBandSize w:val="1"/>
+      <w:tblInd w:w="0" w:type="dxa"/>
       <w:tblCellMar>
         <w:top w:w="100" w:type="dxa"/>
         <w:left w:w="100" w:type="dxa"/>
@@ -4948,6 +6966,7 @@
     <w:tblPr>
       <w:tblStyleRowBandSize w:val="1"/>
       <w:tblStyleColBandSize w:val="1"/>
+      <w:tblInd w:w="0" w:type="dxa"/>
       <w:tblCellMar>
         <w:top w:w="100" w:type="dxa"/>
         <w:left w:w="100" w:type="dxa"/>
@@ -5014,7 +7033,7 @@
       <w:rFonts w:ascii="Times New Roman" w:eastAsia="Times New Roman" w:hAnsi="Times New Roman" w:cs="Times New Roman"/>
       <w:sz w:val="24"/>
       <w:szCs w:val="24"/>
-      <w:lang w:val="en-US" w:eastAsia="en-US"/>
+      <w:lang w:val="en-US"/>
     </w:rPr>
   </w:style>
 </w:styles>

</xml_diff>